<commit_message>
Corrección de la sección capitulo y su contenido, tambien se agregaron nuevos controladores
</commit_message>
<xml_diff>
--- a/public/documentoPrueba.docx
+++ b/public/documentoPrueba.docx
@@ -4,19 +4,637 @@
   <w:body>
     <w:p>
       <w:pPr>
-        <w:pStyle w:val="Heading1"/>
-      </w:pPr>
-      <w:bookmarkStart w:id="1" w:name="_Toc1"/>
-      <w:r>
-        <w:t>CAPITULO 1. INTRODUCCION</w:t>
-      </w:r>
-      <w:bookmarkEnd w:id="1"/>
-    </w:p>
-    <w:p/>
+        <w:pStyle w:val="portadaStyle"/>
+      </w:pPr>
+      <w:r>
+        <w:rPr>
+          <w:rFonts w:ascii="Times New Roman" w:hAnsi="Times New Roman" w:eastAsia="Times New Roman" w:cs="Times New Roman"/>
+          <w:sz w:val="28"/>
+          <w:szCs w:val="28"/>
+        </w:rPr>
+        <w:t xml:space="preserve">UNIVERSIDAD CENTROAMERICANA</w:t>
+      </w:r>
+    </w:p>
+    <w:p>
+      <w:pPr>
+        <w:pStyle w:val="portadaStyle"/>
+      </w:pPr>
+      <w:r>
+        <w:rPr>
+          <w:rFonts w:ascii="Times New Roman" w:hAnsi="Times New Roman" w:eastAsia="Times New Roman" w:cs="Times New Roman"/>
+          <w:sz w:val="28"/>
+          <w:szCs w:val="28"/>
+        </w:rPr>
+        <w:t xml:space="preserve">JOSÉ SIMEÓN CAÑAS</w:t>
+      </w:r>
+    </w:p>
+    <w:p/>
+    <w:p>
+      <w:pPr>
+        <w:jc w:val="center"/>
+      </w:pPr>
+      <w:r>
+        <w:pict>
+          <v:shape type="#_x0000_t75" stroked="f" style="width:65pt; height:89.036458333333pt; margin-left:0pt; margin-top:0pt; mso-position-horizontal:left; mso-position-vertical:top; mso-position-horizontal-relative:char; mso-position-vertical-relative:line;">
+            <w10:wrap type="inline"/>
+            <v:imagedata r:id="rId7" o:title=""/>
+          </v:shape>
+        </w:pict>
+      </w:r>
+    </w:p>
+    <w:p/>
+    <w:p/>
+    <w:p>
+      <w:pPr>
+        <w:pStyle w:val="portadaStyle"/>
+      </w:pPr>
+      <w:r>
+        <w:rPr>
+          <w:rFonts w:ascii="Times New Roman" w:hAnsi="Times New Roman" w:eastAsia="Times New Roman" w:cs="Times New Roman"/>
+          <w:sz w:val="28"/>
+          <w:szCs w:val="28"/>
+        </w:rPr>
+        <w:t xml:space="preserve">DESARROLLO DE APLICACIÓN PARA FACILITAR LA ESCRITURA DE LOS TRABAJOS DE GRADUACIÓN PARA LOS ESTUDIANTES EGRESADOS DE LA FACULTAD DE INGENIERÍA Y ARQUITECTURA DE LA UNIVERSIDAD CENTROAMERICANA JOSÉ SIMEÓN CAÑAS</w:t>
+      </w:r>
+    </w:p>
+    <w:p/>
+    <w:p/>
+    <w:p>
+      <w:pPr>
+        <w:pStyle w:val="portadaStyle"/>
+      </w:pPr>
+      <w:r>
+        <w:rPr>
+          <w:rFonts w:ascii="Times New Roman" w:hAnsi="Times New Roman" w:eastAsia="Times New Roman" w:cs="Times New Roman"/>
+          <w:sz w:val="28"/>
+          <w:szCs w:val="28"/>
+        </w:rPr>
+        <w:t xml:space="preserve">TRABAJO DE GRADUACIÓN PREPARADO PARA</w:t>
+      </w:r>
+    </w:p>
+    <w:p>
+      <w:pPr>
+        <w:pStyle w:val="portadaStyle"/>
+      </w:pPr>
+      <w:r>
+        <w:rPr>
+          <w:rFonts w:ascii="Times New Roman" w:hAnsi="Times New Roman" w:eastAsia="Times New Roman" w:cs="Times New Roman"/>
+          <w:sz w:val="28"/>
+          <w:szCs w:val="28"/>
+        </w:rPr>
+        <w:t xml:space="preserve">LA FACULTAD DE INGENIERÍA Y ARQUITECTURA</w:t>
+      </w:r>
+    </w:p>
+    <w:p/>
+    <w:p/>
+    <w:p>
+      <w:pPr>
+        <w:pStyle w:val="portadaStyle"/>
+      </w:pPr>
+      <w:r>
+        <w:rPr>
+          <w:rFonts w:ascii="Times New Roman" w:hAnsi="Times New Roman" w:eastAsia="Times New Roman" w:cs="Times New Roman"/>
+          <w:sz w:val="28"/>
+          <w:szCs w:val="28"/>
+        </w:rPr>
+        <w:t xml:space="preserve">PARA OPTAR AL GRADO DE</w:t>
+      </w:r>
+    </w:p>
+    <w:p>
+      <w:pPr>
+        <w:pStyle w:val="portadaStyle"/>
+      </w:pPr>
+      <w:r>
+        <w:rPr>
+          <w:rFonts w:ascii="Times New Roman" w:hAnsi="Times New Roman" w:eastAsia="Times New Roman" w:cs="Times New Roman"/>
+          <w:sz w:val="28"/>
+          <w:szCs w:val="28"/>
+        </w:rPr>
+        <w:t xml:space="preserve">INGENIERIO INFORMÁTICO</w:t>
+      </w:r>
+    </w:p>
+    <w:p/>
+    <w:p/>
+    <w:p>
+      <w:pPr>
+        <w:pStyle w:val="portadaStyle"/>
+      </w:pPr>
+      <w:r>
+        <w:rPr>
+          <w:rFonts w:ascii="Times New Roman" w:hAnsi="Times New Roman" w:eastAsia="Times New Roman" w:cs="Times New Roman"/>
+          <w:sz w:val="28"/>
+          <w:szCs w:val="28"/>
+        </w:rPr>
+        <w:t xml:space="preserve">POR</w:t>
+      </w:r>
+    </w:p>
+    <w:p>
+      <w:pPr>
+        <w:pStyle w:val="portadaStyle"/>
+      </w:pPr>
+      <w:r>
+        <w:rPr>
+          <w:rFonts w:ascii="Times New Roman" w:hAnsi="Times New Roman" w:eastAsia="Times New Roman" w:cs="Times New Roman"/>
+          <w:sz w:val="28"/>
+          <w:szCs w:val="28"/>
+        </w:rPr>
+        <w:t xml:space="preserve">LÓPEZ TORRES, EDUARDO ALBERTO</w:t>
+      </w:r>
+    </w:p>
+    <w:p>
+      <w:pPr>
+        <w:pStyle w:val="portadaStyle"/>
+      </w:pPr>
+      <w:r>
+        <w:rPr>
+          <w:rFonts w:ascii="Times New Roman" w:hAnsi="Times New Roman" w:eastAsia="Times New Roman" w:cs="Times New Roman"/>
+          <w:sz w:val="28"/>
+          <w:szCs w:val="28"/>
+        </w:rPr>
+        <w:t xml:space="preserve">SHARP REYES, JOSHUA STEVEN</w:t>
+      </w:r>
+    </w:p>
+    <w:p>
+      <w:pPr>
+        <w:pStyle w:val="portadaStyle"/>
+      </w:pPr>
+      <w:r>
+        <w:rPr>
+          <w:rFonts w:ascii="Times New Roman" w:hAnsi="Times New Roman" w:eastAsia="Times New Roman" w:cs="Times New Roman"/>
+          <w:sz w:val="28"/>
+          <w:szCs w:val="28"/>
+        </w:rPr>
+        <w:t xml:space="preserve">SIGÜENZA ARGUETA, RUBEN ALEXANDER</w:t>
+      </w:r>
+    </w:p>
+    <w:p>
+      <w:pPr>
+        <w:pStyle w:val="portadaStyle"/>
+      </w:pPr>
+      <w:r>
+        <w:rPr>
+          <w:rFonts w:ascii="Times New Roman" w:hAnsi="Times New Roman" w:eastAsia="Times New Roman" w:cs="Times New Roman"/>
+          <w:sz w:val="28"/>
+          <w:szCs w:val="28"/>
+        </w:rPr>
+        <w:t xml:space="preserve"/>
+      </w:r>
+    </w:p>
+    <w:p/>
+    <w:p>
+      <w:pPr>
+        <w:pStyle w:val="portadaStyle"/>
+      </w:pPr>
+      <w:r>
+        <w:rPr>
+          <w:rFonts w:ascii="Times New Roman" w:hAnsi="Times New Roman" w:eastAsia="Times New Roman" w:cs="Times New Roman"/>
+          <w:sz w:val="28"/>
+          <w:szCs w:val="28"/>
+        </w:rPr>
+        <w:t xml:space="preserve">JULIO 2022</w:t>
+      </w:r>
+    </w:p>
+    <w:p>
+      <w:pPr>
+        <w:pStyle w:val="portadaStyle"/>
+      </w:pPr>
+      <w:r>
+        <w:rPr>
+          <w:rFonts w:ascii="Times New Roman" w:hAnsi="Times New Roman" w:eastAsia="Times New Roman" w:cs="Times New Roman"/>
+          <w:sz w:val="28"/>
+          <w:szCs w:val="28"/>
+        </w:rPr>
+        <w:t xml:space="preserve">ANTIGUO CUSCATLÁN, EL SALVADOR, C.A.</w:t>
+      </w:r>
+    </w:p>
     <w:p>
       <w:pPr>
         <w:sectPr>
-          <w:footerReference w:type="default" r:id="rId7"/>
+          <w:pgSz w:orient="portrait" w:w="11905.511811023622" w:h="16837.79527559055"/>
+          <w:pgMar w:top="1417.3228346456694" w:right="1417.3228346456694" w:bottom="1417.3228346456694" w:left="1417.3228346456694" w:header="720" w:footer="720" w:gutter="0"/>
+          <w:cols w:num="1" w:space="720"/>
+        </w:sectPr>
+      </w:pPr>
+    </w:p>
+    <w:p>
+      <w:pPr>
+        <w:pStyle w:val="portadaStyle"/>
+      </w:pPr>
+      <w:r>
+        <w:rPr>
+          <w:rFonts w:ascii="Times New Roman" w:hAnsi="Times New Roman" w:eastAsia="Times New Roman" w:cs="Times New Roman"/>
+          <w:sz w:val="28"/>
+          <w:szCs w:val="28"/>
+        </w:rPr>
+        <w:t xml:space="preserve">RECTOR</w:t>
+      </w:r>
+    </w:p>
+    <w:p>
+      <w:pPr>
+        <w:pStyle w:val="portadaStyle"/>
+      </w:pPr>
+      <w:r>
+        <w:rPr>
+          <w:rFonts w:ascii="Times New Roman" w:hAnsi="Times New Roman" w:eastAsia="Times New Roman" w:cs="Times New Roman"/>
+          <w:sz w:val="28"/>
+          <w:szCs w:val="28"/>
+        </w:rPr>
+        <w:t xml:space="preserve">ANDREU OLIVA, S.J.</w:t>
+      </w:r>
+    </w:p>
+    <w:p/>
+    <w:p/>
+    <w:p/>
+    <w:p/>
+    <w:p/>
+    <w:p>
+      <w:pPr>
+        <w:pStyle w:val="portadaStyle"/>
+      </w:pPr>
+      <w:r>
+        <w:rPr>
+          <w:rFonts w:ascii="Times New Roman" w:hAnsi="Times New Roman" w:eastAsia="Times New Roman" w:cs="Times New Roman"/>
+          <w:sz w:val="28"/>
+          <w:szCs w:val="28"/>
+        </w:rPr>
+        <w:t xml:space="preserve">SECRETARIA GENERAL</w:t>
+      </w:r>
+    </w:p>
+    <w:p>
+      <w:pPr>
+        <w:pStyle w:val="portadaStyle"/>
+      </w:pPr>
+      <w:r>
+        <w:rPr>
+          <w:rFonts w:ascii="Times New Roman" w:hAnsi="Times New Roman" w:eastAsia="Times New Roman" w:cs="Times New Roman"/>
+          <w:sz w:val="28"/>
+          <w:szCs w:val="28"/>
+        </w:rPr>
+        <w:t xml:space="preserve">SILVIA ELINOR AZUCENA DE FERNÁNDEZ</w:t>
+      </w:r>
+    </w:p>
+    <w:p/>
+    <w:p/>
+    <w:p/>
+    <w:p/>
+    <w:p>
+      <w:pPr>
+        <w:pStyle w:val="portadaStyle"/>
+      </w:pPr>
+      <w:r>
+        <w:rPr>
+          <w:rFonts w:ascii="Times New Roman" w:hAnsi="Times New Roman" w:eastAsia="Times New Roman" w:cs="Times New Roman"/>
+          <w:sz w:val="28"/>
+          <w:szCs w:val="28"/>
+        </w:rPr>
+        <w:t xml:space="preserve">DECANO DE LA FACULTAD DE INGENIERÍA Y ARQUITECTURA</w:t>
+      </w:r>
+    </w:p>
+    <w:p>
+      <w:pPr>
+        <w:pStyle w:val="portadaStyle"/>
+      </w:pPr>
+      <w:r>
+        <w:rPr>
+          <w:rFonts w:ascii="Times New Roman" w:hAnsi="Times New Roman" w:eastAsia="Times New Roman" w:cs="Times New Roman"/>
+          <w:sz w:val="28"/>
+          <w:szCs w:val="28"/>
+        </w:rPr>
+        <w:t xml:space="preserve">CARLOS GONZALO CAÑAS</w:t>
+      </w:r>
+    </w:p>
+    <w:p/>
+    <w:p/>
+    <w:p/>
+    <w:p/>
+    <w:p>
+      <w:pPr>
+        <w:pStyle w:val="portadaStyle"/>
+      </w:pPr>
+      <w:r>
+        <w:rPr>
+          <w:rFonts w:ascii="Times New Roman" w:hAnsi="Times New Roman" w:eastAsia="Times New Roman" w:cs="Times New Roman"/>
+          <w:sz w:val="28"/>
+          <w:szCs w:val="28"/>
+        </w:rPr>
+        <w:t xml:space="preserve">DIRECTOR DE LA CARRERA DE INGENIERÍA INFORMÁTICA</w:t>
+      </w:r>
+    </w:p>
+    <w:p>
+      <w:pPr>
+        <w:pStyle w:val="portadaStyle"/>
+      </w:pPr>
+      <w:r>
+        <w:rPr>
+          <w:rFonts w:ascii="Times New Roman" w:hAnsi="Times New Roman" w:eastAsia="Times New Roman" w:cs="Times New Roman"/>
+          <w:sz w:val="28"/>
+          <w:szCs w:val="28"/>
+        </w:rPr>
+        <w:t xml:space="preserve">JOSE ENMANUEL AMAYA ARAUJO</w:t>
+      </w:r>
+    </w:p>
+    <w:p/>
+    <w:p/>
+    <w:p/>
+    <w:p/>
+    <w:p>
+      <w:pPr>
+        <w:pStyle w:val="portadaStyle"/>
+      </w:pPr>
+      <w:r>
+        <w:rPr>
+          <w:rFonts w:ascii="Times New Roman" w:hAnsi="Times New Roman" w:eastAsia="Times New Roman" w:cs="Times New Roman"/>
+          <w:sz w:val="28"/>
+          <w:szCs w:val="28"/>
+        </w:rPr>
+        <w:t xml:space="preserve">DIRECTOR DEL TRABAJO</w:t>
+      </w:r>
+    </w:p>
+    <w:p>
+      <w:pPr>
+        <w:pStyle w:val="portadaStyle"/>
+      </w:pPr>
+      <w:r>
+        <w:rPr>
+          <w:rFonts w:ascii="Times New Roman" w:hAnsi="Times New Roman" w:eastAsia="Times New Roman" w:cs="Times New Roman"/>
+          <w:sz w:val="28"/>
+          <w:szCs w:val="28"/>
+        </w:rPr>
+        <w:t xml:space="preserve">ELISA CRISTINA ALDANA CALDERON</w:t>
+      </w:r>
+    </w:p>
+    <w:p/>
+    <w:p/>
+    <w:p/>
+    <w:p/>
+    <w:p>
+      <w:pPr>
+        <w:pStyle w:val="portadaStyle"/>
+      </w:pPr>
+      <w:r>
+        <w:rPr>
+          <w:rFonts w:ascii="Times New Roman" w:hAnsi="Times New Roman" w:eastAsia="Times New Roman" w:cs="Times New Roman"/>
+          <w:sz w:val="28"/>
+          <w:szCs w:val="28"/>
+        </w:rPr>
+        <w:t xml:space="preserve">LECTOR</w:t>
+      </w:r>
+    </w:p>
+    <w:p>
+      <w:pPr>
+        <w:pStyle w:val="portadaStyle"/>
+      </w:pPr>
+      <w:r>
+        <w:rPr>
+          <w:rFonts w:ascii="Times New Roman" w:hAnsi="Times New Roman" w:eastAsia="Times New Roman" w:cs="Times New Roman"/>
+          <w:sz w:val="28"/>
+          <w:szCs w:val="28"/>
+        </w:rPr>
+        <w:t xml:space="preserve">JOSE ENMANUEL AMAYA ARAUJO</w:t>
+      </w:r>
+    </w:p>
+    <w:p>
+      <w:pPr>
+        <w:sectPr>
+          <w:pgSz w:orient="portrait" w:w="11905.511811023622" w:h="16837.79527559055"/>
+          <w:pgMar w:top="1417.3228346456694" w:right="1417.3228346456694" w:bottom="1417.3228346456694" w:left="1417.3228346456694" w:header="720" w:footer="720" w:gutter="0"/>
+          <w:cols w:num="1" w:space="720"/>
+        </w:sectPr>
+      </w:pPr>
+    </w:p>
+    <w:p>
+      <w:pPr/>
+      <w:r>
+        <w:rPr/>
+        <w:t xml:space="preserve">Índice</w:t>
+      </w:r>
+    </w:p>
+    <w:p>
+      <w:pPr>
+        <w:tabs>
+          <w:tab w:val="right" w:leader="dot" w:pos="9062"/>
+        </w:tabs>
+      </w:pPr>
+      <w:r>
+        <w:fldChar w:fldCharType="begin"/>
+      </w:r>
+      <w:r>
+        <w:instrText xml:space="preserve">TOC \o 1-9 \h \z \u</w:instrText>
+      </w:r>
+      <w:r>
+        <w:fldChar w:fldCharType="separate"/>
+      </w:r>
+      <w:hyperlink w:anchor="_Toc1" w:history="1">
+        <w:r>
+          <w:rPr>
+            <w:rFonts w:ascii="Times New Roman " w:hAnsi="Times New Roman " w:eastAsia="Times New Roman " w:cs="Times New Roman "/>
+            <w:sz w:val="22"/>
+            <w:szCs w:val="22"/>
+          </w:rPr>
+          <w:t>CAPITULO 1. INTRODUCCIÓN</w:t>
+        </w:r>
+        <w:r>
+          <w:tab/>
+        </w:r>
+        <w:r>
+          <w:fldChar w:fldCharType="begin"/>
+        </w:r>
+        <w:r>
+          <w:instrText xml:space="preserve">PAGEREF _Toc1 \h</w:instrText>
+        </w:r>
+        <w:r>
+          <w:fldChar w:fldCharType="end"/>
+        </w:r>
+      </w:hyperlink>
+    </w:p>
+    <w:p>
+      <w:pPr>
+        <w:tabs>
+          <w:tab w:val="right" w:leader="dot" w:pos="9062"/>
+        </w:tabs>
+        <w:ind w:left="200"/>
+      </w:pPr>
+      <w:hyperlink w:anchor="_Toc2" w:history="1">
+        <w:r>
+          <w:rPr>
+            <w:rFonts w:ascii="Times New Roman " w:hAnsi="Times New Roman " w:eastAsia="Times New Roman " w:cs="Times New Roman "/>
+            <w:sz w:val="22"/>
+            <w:szCs w:val="22"/>
+          </w:rPr>
+          <w:t>1.1 (Sin tema)</w:t>
+        </w:r>
+        <w:r>
+          <w:tab/>
+        </w:r>
+        <w:r>
+          <w:fldChar w:fldCharType="begin"/>
+        </w:r>
+        <w:r>
+          <w:instrText xml:space="preserve">PAGEREF _Toc2 \h</w:instrText>
+        </w:r>
+        <w:r>
+          <w:fldChar w:fldCharType="end"/>
+        </w:r>
+      </w:hyperlink>
+    </w:p>
+    <w:p>
+      <w:pPr>
+        <w:tabs>
+          <w:tab w:val="right" w:leader="dot" w:pos="9062"/>
+        </w:tabs>
+        <w:ind w:left="200"/>
+      </w:pPr>
+      <w:hyperlink w:anchor="_Toc3" w:history="1">
+        <w:r>
+          <w:rPr>
+            <w:rFonts w:ascii="Times New Roman " w:hAnsi="Times New Roman " w:eastAsia="Times New Roman " w:cs="Times New Roman "/>
+            <w:sz w:val="22"/>
+            <w:szCs w:val="22"/>
+          </w:rPr>
+          <w:t>1.2 (Sin tema)</w:t>
+        </w:r>
+        <w:r>
+          <w:tab/>
+        </w:r>
+        <w:r>
+          <w:fldChar w:fldCharType="begin"/>
+        </w:r>
+        <w:r>
+          <w:instrText xml:space="preserve">PAGEREF _Toc3 \h</w:instrText>
+        </w:r>
+        <w:r>
+          <w:fldChar w:fldCharType="end"/>
+        </w:r>
+      </w:hyperlink>
+    </w:p>
+    <w:p>
+      <w:pPr>
+        <w:tabs>
+          <w:tab w:val="right" w:leader="dot" w:pos="9062"/>
+        </w:tabs>
+        <w:ind w:left="400"/>
+      </w:pPr>
+      <w:hyperlink w:anchor="_Toc4" w:history="1">
+        <w:r>
+          <w:rPr>
+            <w:rFonts w:ascii="Times New Roman " w:hAnsi="Times New Roman " w:eastAsia="Times New Roman " w:cs="Times New Roman "/>
+            <w:sz w:val="22"/>
+            <w:szCs w:val="22"/>
+          </w:rPr>
+          <w:t>1.2.1 (Sin sub-tema)</w:t>
+        </w:r>
+        <w:r>
+          <w:tab/>
+        </w:r>
+        <w:r>
+          <w:fldChar w:fldCharType="begin"/>
+        </w:r>
+        <w:r>
+          <w:instrText xml:space="preserve">PAGEREF _Toc4 \h</w:instrText>
+        </w:r>
+        <w:r>
+          <w:fldChar w:fldCharType="end"/>
+        </w:r>
+      </w:hyperlink>
+    </w:p>
+    <w:p>
+      <w:pPr>
+        <w:tabs>
+          <w:tab w:val="right" w:leader="dot" w:pos="9062"/>
+        </w:tabs>
+        <w:ind w:left="400"/>
+      </w:pPr>
+      <w:hyperlink w:anchor="_Toc5" w:history="1">
+        <w:r>
+          <w:rPr>
+            <w:rFonts w:ascii="Times New Roman " w:hAnsi="Times New Roman " w:eastAsia="Times New Roman " w:cs="Times New Roman "/>
+            <w:sz w:val="22"/>
+            <w:szCs w:val="22"/>
+          </w:rPr>
+          <w:t>1.2.2 (Sin sub-tema)</w:t>
+        </w:r>
+        <w:r>
+          <w:tab/>
+        </w:r>
+        <w:r>
+          <w:fldChar w:fldCharType="begin"/>
+        </w:r>
+        <w:r>
+          <w:instrText xml:space="preserve">PAGEREF _Toc5 \h</w:instrText>
+        </w:r>
+        <w:r>
+          <w:fldChar w:fldCharType="end"/>
+        </w:r>
+      </w:hyperlink>
+    </w:p>
+    <w:p>
+      <w:pPr>
+        <w:tabs>
+          <w:tab w:val="right" w:leader="dot" w:pos="9062"/>
+        </w:tabs>
+        <w:ind w:left="200"/>
+      </w:pPr>
+      <w:hyperlink w:anchor="_Toc6" w:history="1">
+        <w:r>
+          <w:rPr>
+            <w:rFonts w:ascii="Times New Roman " w:hAnsi="Times New Roman " w:eastAsia="Times New Roman " w:cs="Times New Roman "/>
+            <w:sz w:val="22"/>
+            <w:szCs w:val="22"/>
+          </w:rPr>
+          <w:t>1.3 (Sin tema)</w:t>
+        </w:r>
+        <w:r>
+          <w:tab/>
+        </w:r>
+        <w:r>
+          <w:fldChar w:fldCharType="begin"/>
+        </w:r>
+        <w:r>
+          <w:instrText xml:space="preserve">PAGEREF _Toc6 \h</w:instrText>
+        </w:r>
+        <w:r>
+          <w:fldChar w:fldCharType="end"/>
+        </w:r>
+      </w:hyperlink>
+    </w:p>
+    <w:p>
+      <w:pPr>
+        <w:tabs>
+          <w:tab w:val="right" w:leader="dot" w:pos="9062"/>
+        </w:tabs>
+      </w:pPr>
+      <w:hyperlink w:anchor="_Toc7" w:history="1">
+        <w:r>
+          <w:rPr>
+            <w:rFonts w:ascii="Times New Roman " w:hAnsi="Times New Roman " w:eastAsia="Times New Roman " w:cs="Times New Roman "/>
+            <w:sz w:val="22"/>
+            <w:szCs w:val="22"/>
+          </w:rPr>
+          <w:t>CAPITULO 2. MARCO TEORICO</w:t>
+        </w:r>
+        <w:r>
+          <w:tab/>
+        </w:r>
+        <w:r>
+          <w:fldChar w:fldCharType="begin"/>
+        </w:r>
+        <w:r>
+          <w:instrText xml:space="preserve">PAGEREF _Toc7 \h</w:instrText>
+        </w:r>
+        <w:r>
+          <w:fldChar w:fldCharType="end"/>
+        </w:r>
+      </w:hyperlink>
+    </w:p>
+    <w:p>
+      <w:r>
+        <w:fldChar w:fldCharType="end"/>
+      </w:r>
+    </w:p>
+    <w:p>
+      <w:pPr>
+        <w:sectPr>
+          <w:footerReference w:type="default" r:id="rId8"/>
           <w:pgSz w:orient="portrait" w:w="11905.511811023622" w:h="16837.79527559055"/>
           <w:pgMar w:top="1440" w:right="1440" w:bottom="1440" w:left="1440" w:header="720" w:footer="720" w:gutter="0"/>
           <w:cols w:num="1" w:space="720"/>
@@ -28,93 +646,140 @@
       <w:pPr>
         <w:pStyle w:val="Heading1"/>
       </w:pPr>
+      <w:bookmarkStart w:id="1" w:name="_Toc1"/>
+      <w:r>
+        <w:t>CAPITULO 1. INTRODUCCIÓN</w:t>
+      </w:r>
+      <w:bookmarkEnd w:id="1"/>
+    </w:p>
+    <w:p/>
+    <w:p>
+      <w:pPr/>
+      <w:r>
+        <w:rPr/>
+        <w:t xml:space="preserve">Introducción del capitulo de introducción</w:t>
+      </w:r>
+    </w:p>
+    <w:p/>
+    <w:p>
+      <w:pPr>
+        <w:pStyle w:val="Heading2"/>
+      </w:pPr>
       <w:bookmarkStart w:id="2" w:name="_Toc2"/>
       <w:r>
+        <w:t>1.1 (Sin tema)</w:t>
+      </w:r>
+      <w:bookmarkEnd w:id="2"/>
+    </w:p>
+    <w:p/>
+    <w:p>
+      <w:pPr/>
+      <w:r>
+        <w:rPr/>
+        <w:t xml:space="preserve">Jola titulo</w:t>
+      </w:r>
+    </w:p>
+    <w:p/>
+    <w:p/>
+    <w:p>
+      <w:pPr>
+        <w:pStyle w:val="Heading2"/>
+      </w:pPr>
+      <w:bookmarkStart w:id="3" w:name="_Toc3"/>
+      <w:r>
+        <w:t>1.2 (Sin tema)</w:t>
+      </w:r>
+      <w:bookmarkEnd w:id="3"/>
+    </w:p>
+    <w:p/>
+    <w:p>
+      <w:pPr/>
+      <w:r>
+        <w:rPr/>
+        <w:t xml:space="preserve">asdffadsf</w:t>
+      </w:r>
+    </w:p>
+    <w:p/>
+    <w:p>
+      <w:pPr>
+        <w:pStyle w:val="Heading3"/>
+      </w:pPr>
+      <w:bookmarkStart w:id="4" w:name="_Toc4"/>
+      <w:r>
+        <w:t>1.2.1 (Sin sub-tema)</w:t>
+      </w:r>
+      <w:bookmarkEnd w:id="4"/>
+    </w:p>
+    <w:p/>
+    <w:p>
+      <w:pPr/>
+      <w:r>
+        <w:rPr/>
+        <w:t xml:space="preserve">sdfsdfsdf</w:t>
+      </w:r>
+    </w:p>
+    <w:p/>
+    <w:p>
+      <w:pPr>
+        <w:pStyle w:val="Heading3"/>
+      </w:pPr>
+      <w:bookmarkStart w:id="5" w:name="_Toc5"/>
+      <w:r>
+        <w:t>1.2.2 (Sin sub-tema)</w:t>
+      </w:r>
+      <w:bookmarkEnd w:id="5"/>
+    </w:p>
+    <w:p/>
+    <w:p>
+      <w:pPr/>
+      <w:r>
+        <w:rPr/>
+        <w:t xml:space="preserve">Jola</w:t>
+      </w:r>
+    </w:p>
+    <w:p/>
+    <w:p/>
+    <w:p>
+      <w:pPr>
+        <w:pStyle w:val="Heading2"/>
+      </w:pPr>
+      <w:bookmarkStart w:id="6" w:name="_Toc6"/>
+      <w:r>
+        <w:t>1.3 (Sin tema)</w:t>
+      </w:r>
+      <w:bookmarkEnd w:id="6"/>
+    </w:p>
+    <w:p/>
+    <w:p>
+      <w:pPr/>
+      <w:r>
+        <w:rPr/>
+        <w:t xml:space="preserve">sdfsdfdsf</w:t>
+      </w:r>
+    </w:p>
+    <w:p/>
+    <w:p/>
+    <w:p>
+      <w:pPr>
+        <w:sectPr>
+          <w:footerReference w:type="default" r:id="rId9"/>
+          <w:pgSz w:orient="portrait" w:w="11905.511811023622" w:h="16837.79527559055"/>
+          <w:pgMar w:top="1440" w:right="1440" w:bottom="1440" w:left="1440" w:header="720" w:footer="720" w:gutter="0"/>
+          <w:cols w:num="1" w:space="720"/>
+          <w:pgNumType w:start="1"/>
+        </w:sectPr>
+      </w:pPr>
+    </w:p>
+    <w:p>
+      <w:pPr>
+        <w:pStyle w:val="Heading1"/>
+      </w:pPr>
+      <w:bookmarkStart w:id="7" w:name="_Toc7"/>
+      <w:r>
         <w:t>CAPITULO 2. MARCO TEORICO</w:t>
       </w:r>
-      <w:bookmarkEnd w:id="2"/>
-    </w:p>
-    <w:p/>
-    <w:p>
-      <w:pPr>
-        <w:pStyle w:val="Heading2"/>
-      </w:pPr>
-      <w:bookmarkStart w:id="3" w:name="_Toc3"/>
-      <w:r>
-        <w:t>2.1 fsdfsdfsd</w:t>
-      </w:r>
-      <w:bookmarkEnd w:id="3"/>
-    </w:p>
-    <w:p/>
-    <w:p/>
-    <w:p>
-      <w:pPr>
-        <w:pStyle w:val="Heading3"/>
-      </w:pPr>
-      <w:bookmarkStart w:id="4" w:name="_Toc4"/>
-      <w:r>
-        <w:t>2.1.1 (Sin sub-tema)</w:t>
-      </w:r>
-      <w:bookmarkEnd w:id="4"/>
-    </w:p>
-    <w:p/>
-    <w:p/>
-    <w:p>
-      <w:pPr>
-        <w:pStyle w:val="Heading3"/>
-      </w:pPr>
-      <w:bookmarkStart w:id="5" w:name="_Toc5"/>
-      <w:r>
-        <w:t>2.1.2 (Sin sub-tema)</w:t>
-      </w:r>
-      <w:bookmarkEnd w:id="5"/>
-    </w:p>
-    <w:p/>
-    <w:p/>
-    <w:p/>
-    <w:p>
-      <w:pPr>
-        <w:pStyle w:val="Heading2"/>
-      </w:pPr>
-      <w:bookmarkStart w:id="6" w:name="_Toc6"/>
-      <w:r>
-        <w:t>2.2 sdfsdfsdf</w:t>
-      </w:r>
-      <w:bookmarkEnd w:id="6"/>
-    </w:p>
-    <w:p/>
-    <w:p>
-      <w:pPr/>
-      <w:r>
-        <w:rPr/>
-        <w:t xml:space="preserve">ertrtetert</w:t>
-      </w:r>
-    </w:p>
-    <w:p/>
-    <w:p>
-      <w:pPr>
-        <w:pStyle w:val="Heading3"/>
-      </w:pPr>
-      <w:bookmarkStart w:id="7" w:name="_Toc7"/>
-      <w:r>
-        <w:t>2.2.1 (Sin sub-tema)</w:t>
-      </w:r>
       <w:bookmarkEnd w:id="7"/>
     </w:p>
-    <w:p/>
-    <w:p/>
-    <w:p>
-      <w:pPr>
-        <w:pStyle w:val="Heading3"/>
-      </w:pPr>
-      <w:bookmarkStart w:id="8" w:name="_Toc8"/>
-      <w:r>
-        <w:t>2.2.2 (Sin sub-tema)</w:t>
-      </w:r>
-      <w:bookmarkEnd w:id="8"/>
-    </w:p>
-    <w:p/>
-    <w:p/>
     <w:p/>
     <w:sectPr>
       <w:pgSz w:orient="portrait" w:w="11905.511811023622" w:h="16837.79527559055"/>
@@ -129,7 +794,7 @@
 <w:comments xmlns:ve="http://schemas.openxmlformats.org/markup-compatibility/2006" xmlns:o="urn:schemas-microsoft-com:office:office" xmlns:r="http://schemas.openxmlformats.org/officeDocument/2006/relationships" xmlns:m="http://schemas.openxmlformats.org/officeDocument/2006/math" xmlns:v="urn:schemas-microsoft-com:vml" xmlns:wp="http://schemas.openxmlformats.org/drawingml/2006/wordprocessingDrawing" xmlns:w10="urn:schemas-microsoft-com:office:word" xmlns:w="http://schemas.openxmlformats.org/wordprocessingml/2006/main" xmlns:wne="http://schemas.microsoft.com/office/word/2006/wordml"/>
 </file>
 
-<file path=word/footer1.xml><?xml version="1.0" encoding="utf-8"?>
+<file path=word/footer10.xml><?xml version="1.0" encoding="utf-8"?>
 <w:ftr xmlns:ve="http://schemas.openxmlformats.org/markup-compatibility/2006" xmlns:o="urn:schemas-microsoft-com:office:office" xmlns:r="http://schemas.openxmlformats.org/officeDocument/2006/relationships" xmlns:m="http://schemas.openxmlformats.org/officeDocument/2006/math" xmlns:v="urn:schemas-microsoft-com:vml" xmlns:wp="http://schemas.openxmlformats.org/drawingml/2006/wordprocessingDrawing" xmlns:w10="urn:schemas-microsoft-com:office:word" xmlns:w="http://schemas.openxmlformats.org/wordprocessingml/2006/main" xmlns:wne="http://schemas.microsoft.com/office/word/2006/wordml">
   <w:p>
     <w:pPr>
@@ -140,6 +805,34 @@
     </w:r>
     <w:r>
       <w:instrText xml:space="preserve"> PAGE \* roman \* MERGEFORMAT </w:instrText>
+    </w:r>
+    <w:r>
+      <w:fldChar w:fldCharType="separate"/>
+    </w:r>
+    <w:r>
+      <w:rPr>
+        <w:noProof/>
+      </w:rPr>
+      <w:t>1</w:t>
+    </w:r>
+    <w:r>
+      <w:fldChar w:fldCharType="end"/>
+    </w:r>
+  </w:p>
+</w:ftr>
+</file>
+
+<file path=word/footer7.xml><?xml version="1.0" encoding="utf-8"?>
+<w:ftr xmlns:ve="http://schemas.openxmlformats.org/markup-compatibility/2006" xmlns:o="urn:schemas-microsoft-com:office:office" xmlns:r="http://schemas.openxmlformats.org/officeDocument/2006/relationships" xmlns:m="http://schemas.openxmlformats.org/officeDocument/2006/math" xmlns:v="urn:schemas-microsoft-com:vml" xmlns:wp="http://schemas.openxmlformats.org/drawingml/2006/wordprocessingDrawing" xmlns:w10="urn:schemas-microsoft-com:office:word" xmlns:w="http://schemas.openxmlformats.org/wordprocessingml/2006/main" xmlns:wne="http://schemas.microsoft.com/office/word/2006/wordml">
+  <w:p>
+    <w:pPr>
+      <w:jc w:val="center"/>
+    </w:pPr>
+    <w:r>
+      <w:fldChar w:fldCharType="begin"/>
+    </w:r>
+    <w:r>
+      <w:instrText xml:space="preserve"> PAGE \* roman </w:instrText>
     </w:r>
     <w:r>
       <w:fldChar w:fldCharType="separate"/>

</xml_diff>

<commit_message>
Corrección de banco de datos, relacion en algunos modelos y creación de documento
</commit_message>
<xml_diff>
--- a/public/documentoPrueba.docx
+++ b/public/documentoPrueba.docx
@@ -69,20 +69,20 @@
           <w:sz w:val="28"/>
           <w:szCs w:val="28"/>
         </w:rPr>
-        <w:t xml:space="preserve">TRABAJO DE GRADUACIÓN PREPARADO PARA</w:t>
-      </w:r>
-    </w:p>
-    <w:p>
-      <w:pPr>
-        <w:pStyle w:val="portadaStyle"/>
-      </w:pPr>
-      <w:r>
-        <w:rPr>
-          <w:rFonts w:ascii="Times New Roman" w:hAnsi="Times New Roman" w:eastAsia="Times New Roman" w:cs="Times New Roman"/>
-          <w:sz w:val="28"/>
-          <w:szCs w:val="28"/>
-        </w:rPr>
-        <w:t xml:space="preserve">LA FACULTAD DE INGENIERÍA Y ARQUITECTURA</w:t>
+        <w:t xml:space="preserve">TRABAJO DE GRADUACIÓN PREPARADO PARA LA</w:t>
+      </w:r>
+    </w:p>
+    <w:p>
+      <w:pPr>
+        <w:pStyle w:val="portadaStyle"/>
+      </w:pPr>
+      <w:r>
+        <w:rPr>
+          <w:rFonts w:ascii="Times New Roman" w:hAnsi="Times New Roman" w:eastAsia="Times New Roman" w:cs="Times New Roman"/>
+          <w:sz w:val="28"/>
+          <w:szCs w:val="28"/>
+        </w:rPr>
+        <w:t xml:space="preserve">FACULTAD DE INGENIERÍA Y ARQUITECTURA</w:t>
       </w:r>
     </w:p>
     <w:p/>
@@ -110,7 +110,7 @@
           <w:sz w:val="28"/>
           <w:szCs w:val="28"/>
         </w:rPr>
-        <w:t xml:space="preserve">INGENIERIO INFORMÁTICO</w:t>
+        <w:t xml:space="preserve">INGENIERO INFORMÁTICO</w:t>
       </w:r>
     </w:p>
     <w:p/>
@@ -167,19 +167,7 @@
         <w:t xml:space="preserve">SIGÜENZA ARGUETA, RUBEN ALEXANDER</w:t>
       </w:r>
     </w:p>
-    <w:p>
-      <w:pPr>
-        <w:pStyle w:val="portadaStyle"/>
-      </w:pPr>
-      <w:r>
-        <w:rPr>
-          <w:rFonts w:ascii="Times New Roman" w:hAnsi="Times New Roman" w:eastAsia="Times New Roman" w:cs="Times New Roman"/>
-          <w:sz w:val="28"/>
-          <w:szCs w:val="28"/>
-        </w:rPr>
-        <w:t xml:space="preserve"/>
-      </w:r>
-    </w:p>
+    <w:p/>
     <w:p/>
     <w:p>
       <w:pPr>
@@ -239,7 +227,7 @@
           <w:sz w:val="28"/>
           <w:szCs w:val="28"/>
         </w:rPr>
-        <w:t xml:space="preserve">ANDREU OLIVA, S.J.</w:t>
+        <w:t xml:space="preserve">ANDREU OLIVA DE LA ESPERANZA, S.J.</w:t>
       </w:r>
     </w:p>
     <w:p/>
@@ -270,7 +258,7 @@
           <w:sz w:val="28"/>
           <w:szCs w:val="28"/>
         </w:rPr>
-        <w:t xml:space="preserve">SILVIA ELINOR AZUCENA DE FERNÁNDEZ</w:t>
+        <w:t xml:space="preserve">SILVIA ELEONOR AZUCENA DE FERNÁNDEZ</w:t>
       </w:r>
     </w:p>
     <w:p/>
@@ -300,7 +288,7 @@
           <w:sz w:val="28"/>
           <w:szCs w:val="28"/>
         </w:rPr>
-        <w:t xml:space="preserve">CARLOS GONZALO CAÑAS</w:t>
+        <w:t xml:space="preserve">CARLOS ERNESTO RIVAS</w:t>
       </w:r>
     </w:p>
     <w:p/>
@@ -403,232 +391,21 @@
       </w:pPr>
     </w:p>
     <w:p>
+      <w:pPr>
+        <w:pStyle w:val="Heading1"/>
+      </w:pPr>
+      <w:bookmarkStart w:id="1" w:name="_Toc1"/>
+      <w:r>
+        <w:t>RESUMEN</w:t>
+      </w:r>
+      <w:bookmarkEnd w:id="1"/>
+    </w:p>
+    <w:p/>
+    <w:p>
       <w:pPr/>
       <w:r>
         <w:rPr/>
-        <w:t xml:space="preserve">Índice</w:t>
-      </w:r>
-    </w:p>
-    <w:p>
-      <w:pPr>
-        <w:tabs>
-          <w:tab w:val="right" w:leader="dot" w:pos="9062"/>
-        </w:tabs>
-      </w:pPr>
-      <w:r>
-        <w:fldChar w:fldCharType="begin"/>
-      </w:r>
-      <w:r>
-        <w:instrText xml:space="preserve">TOC \o 1-9 \h \z \u</w:instrText>
-      </w:r>
-      <w:r>
-        <w:fldChar w:fldCharType="separate"/>
-      </w:r>
-      <w:hyperlink w:anchor="_Toc1" w:history="1">
-        <w:r>
-          <w:rPr>
-            <w:rFonts w:ascii="Times New Roman " w:hAnsi="Times New Roman " w:eastAsia="Times New Roman " w:cs="Times New Roman "/>
-            <w:sz w:val="22"/>
-            <w:szCs w:val="22"/>
-          </w:rPr>
-          <w:t>CAPITULO 1. INTRODUCCIÓN</w:t>
-        </w:r>
-        <w:r>
-          <w:tab/>
-        </w:r>
-        <w:r>
-          <w:fldChar w:fldCharType="begin"/>
-        </w:r>
-        <w:r>
-          <w:instrText xml:space="preserve">PAGEREF _Toc1 \h</w:instrText>
-        </w:r>
-        <w:r>
-          <w:fldChar w:fldCharType="end"/>
-        </w:r>
-      </w:hyperlink>
-    </w:p>
-    <w:p>
-      <w:pPr>
-        <w:tabs>
-          <w:tab w:val="right" w:leader="dot" w:pos="9062"/>
-        </w:tabs>
-        <w:ind w:left="200"/>
-      </w:pPr>
-      <w:hyperlink w:anchor="_Toc2" w:history="1">
-        <w:r>
-          <w:rPr>
-            <w:rFonts w:ascii="Times New Roman " w:hAnsi="Times New Roman " w:eastAsia="Times New Roman " w:cs="Times New Roman "/>
-            <w:sz w:val="22"/>
-            <w:szCs w:val="22"/>
-          </w:rPr>
-          <w:t>1.1 (Sin tema)</w:t>
-        </w:r>
-        <w:r>
-          <w:tab/>
-        </w:r>
-        <w:r>
-          <w:fldChar w:fldCharType="begin"/>
-        </w:r>
-        <w:r>
-          <w:instrText xml:space="preserve">PAGEREF _Toc2 \h</w:instrText>
-        </w:r>
-        <w:r>
-          <w:fldChar w:fldCharType="end"/>
-        </w:r>
-      </w:hyperlink>
-    </w:p>
-    <w:p>
-      <w:pPr>
-        <w:tabs>
-          <w:tab w:val="right" w:leader="dot" w:pos="9062"/>
-        </w:tabs>
-        <w:ind w:left="200"/>
-      </w:pPr>
-      <w:hyperlink w:anchor="_Toc3" w:history="1">
-        <w:r>
-          <w:rPr>
-            <w:rFonts w:ascii="Times New Roman " w:hAnsi="Times New Roman " w:eastAsia="Times New Roman " w:cs="Times New Roman "/>
-            <w:sz w:val="22"/>
-            <w:szCs w:val="22"/>
-          </w:rPr>
-          <w:t>1.2 (Sin tema)</w:t>
-        </w:r>
-        <w:r>
-          <w:tab/>
-        </w:r>
-        <w:r>
-          <w:fldChar w:fldCharType="begin"/>
-        </w:r>
-        <w:r>
-          <w:instrText xml:space="preserve">PAGEREF _Toc3 \h</w:instrText>
-        </w:r>
-        <w:r>
-          <w:fldChar w:fldCharType="end"/>
-        </w:r>
-      </w:hyperlink>
-    </w:p>
-    <w:p>
-      <w:pPr>
-        <w:tabs>
-          <w:tab w:val="right" w:leader="dot" w:pos="9062"/>
-        </w:tabs>
-        <w:ind w:left="400"/>
-      </w:pPr>
-      <w:hyperlink w:anchor="_Toc4" w:history="1">
-        <w:r>
-          <w:rPr>
-            <w:rFonts w:ascii="Times New Roman " w:hAnsi="Times New Roman " w:eastAsia="Times New Roman " w:cs="Times New Roman "/>
-            <w:sz w:val="22"/>
-            <w:szCs w:val="22"/>
-          </w:rPr>
-          <w:t>1.2.1 (Sin sub-tema)</w:t>
-        </w:r>
-        <w:r>
-          <w:tab/>
-        </w:r>
-        <w:r>
-          <w:fldChar w:fldCharType="begin"/>
-        </w:r>
-        <w:r>
-          <w:instrText xml:space="preserve">PAGEREF _Toc4 \h</w:instrText>
-        </w:r>
-        <w:r>
-          <w:fldChar w:fldCharType="end"/>
-        </w:r>
-      </w:hyperlink>
-    </w:p>
-    <w:p>
-      <w:pPr>
-        <w:tabs>
-          <w:tab w:val="right" w:leader="dot" w:pos="9062"/>
-        </w:tabs>
-        <w:ind w:left="400"/>
-      </w:pPr>
-      <w:hyperlink w:anchor="_Toc5" w:history="1">
-        <w:r>
-          <w:rPr>
-            <w:rFonts w:ascii="Times New Roman " w:hAnsi="Times New Roman " w:eastAsia="Times New Roman " w:cs="Times New Roman "/>
-            <w:sz w:val="22"/>
-            <w:szCs w:val="22"/>
-          </w:rPr>
-          <w:t>1.2.2 (Sin sub-tema)</w:t>
-        </w:r>
-        <w:r>
-          <w:tab/>
-        </w:r>
-        <w:r>
-          <w:fldChar w:fldCharType="begin"/>
-        </w:r>
-        <w:r>
-          <w:instrText xml:space="preserve">PAGEREF _Toc5 \h</w:instrText>
-        </w:r>
-        <w:r>
-          <w:fldChar w:fldCharType="end"/>
-        </w:r>
-      </w:hyperlink>
-    </w:p>
-    <w:p>
-      <w:pPr>
-        <w:tabs>
-          <w:tab w:val="right" w:leader="dot" w:pos="9062"/>
-        </w:tabs>
-        <w:ind w:left="200"/>
-      </w:pPr>
-      <w:hyperlink w:anchor="_Toc6" w:history="1">
-        <w:r>
-          <w:rPr>
-            <w:rFonts w:ascii="Times New Roman " w:hAnsi="Times New Roman " w:eastAsia="Times New Roman " w:cs="Times New Roman "/>
-            <w:sz w:val="22"/>
-            <w:szCs w:val="22"/>
-          </w:rPr>
-          <w:t>1.3 (Sin tema)</w:t>
-        </w:r>
-        <w:r>
-          <w:tab/>
-        </w:r>
-        <w:r>
-          <w:fldChar w:fldCharType="begin"/>
-        </w:r>
-        <w:r>
-          <w:instrText xml:space="preserve">PAGEREF _Toc6 \h</w:instrText>
-        </w:r>
-        <w:r>
-          <w:fldChar w:fldCharType="end"/>
-        </w:r>
-      </w:hyperlink>
-    </w:p>
-    <w:p>
-      <w:pPr>
-        <w:tabs>
-          <w:tab w:val="right" w:leader="dot" w:pos="9062"/>
-        </w:tabs>
-      </w:pPr>
-      <w:hyperlink w:anchor="_Toc7" w:history="1">
-        <w:r>
-          <w:rPr>
-            <w:rFonts w:ascii="Times New Roman " w:hAnsi="Times New Roman " w:eastAsia="Times New Roman " w:cs="Times New Roman "/>
-            <w:sz w:val="22"/>
-            <w:szCs w:val="22"/>
-          </w:rPr>
-          <w:t>CAPITULO 2. MARCO TEORICO</w:t>
-        </w:r>
-        <w:r>
-          <w:tab/>
-        </w:r>
-        <w:r>
-          <w:fldChar w:fldCharType="begin"/>
-        </w:r>
-        <w:r>
-          <w:instrText xml:space="preserve">PAGEREF _Toc7 \h</w:instrText>
-        </w:r>
-        <w:r>
-          <w:fldChar w:fldCharType="end"/>
-        </w:r>
-      </w:hyperlink>
-    </w:p>
-    <w:p>
-      <w:r>
-        <w:fldChar w:fldCharType="end"/>
+        <w:t xml:space="preserve">Prueba de resumen</w:t>
       </w:r>
     </w:p>
     <w:p>
@@ -646,119 +423,359 @@
       <w:pPr>
         <w:pStyle w:val="Heading1"/>
       </w:pPr>
-      <w:bookmarkStart w:id="1" w:name="_Toc1"/>
+      <w:bookmarkStart w:id="2" w:name="_Toc2"/>
+      <w:r>
+        <w:t>INDICE</w:t>
+      </w:r>
+      <w:bookmarkEnd w:id="2"/>
+    </w:p>
+    <w:p/>
+    <w:p>
+      <w:pPr>
+        <w:tabs>
+          <w:tab w:val="right" w:leader="dot" w:pos="9062"/>
+        </w:tabs>
+      </w:pPr>
+      <w:r>
+        <w:fldChar w:fldCharType="begin"/>
+      </w:r>
+      <w:r>
+        <w:instrText xml:space="preserve">TOC \o 1-9 \h \z \u</w:instrText>
+      </w:r>
+      <w:r>
+        <w:fldChar w:fldCharType="separate"/>
+      </w:r>
+      <w:hyperlink w:anchor="_Toc1" w:history="1">
+        <w:r>
+          <w:rPr>
+            <w:rFonts w:ascii="Times New Roman " w:hAnsi="Times New Roman " w:eastAsia="Times New Roman " w:cs="Times New Roman "/>
+            <w:sz w:val="22"/>
+            <w:szCs w:val="22"/>
+          </w:rPr>
+          <w:t>RESUMEN</w:t>
+        </w:r>
+        <w:r>
+          <w:tab/>
+        </w:r>
+        <w:r>
+          <w:fldChar w:fldCharType="begin"/>
+        </w:r>
+        <w:r>
+          <w:instrText xml:space="preserve">PAGEREF _Toc1 \h</w:instrText>
+        </w:r>
+        <w:r>
+          <w:fldChar w:fldCharType="end"/>
+        </w:r>
+      </w:hyperlink>
+    </w:p>
+    <w:p>
+      <w:pPr>
+        <w:tabs>
+          <w:tab w:val="right" w:leader="dot" w:pos="9062"/>
+        </w:tabs>
+      </w:pPr>
+      <w:hyperlink w:anchor="_Toc2" w:history="1">
+        <w:r>
+          <w:rPr>
+            <w:rFonts w:ascii="Times New Roman " w:hAnsi="Times New Roman " w:eastAsia="Times New Roman " w:cs="Times New Roman "/>
+            <w:sz w:val="22"/>
+            <w:szCs w:val="22"/>
+          </w:rPr>
+          <w:t>INDICE</w:t>
+        </w:r>
+        <w:r>
+          <w:tab/>
+        </w:r>
+        <w:r>
+          <w:fldChar w:fldCharType="begin"/>
+        </w:r>
+        <w:r>
+          <w:instrText xml:space="preserve">PAGEREF _Toc2 \h</w:instrText>
+        </w:r>
+        <w:r>
+          <w:fldChar w:fldCharType="end"/>
+        </w:r>
+      </w:hyperlink>
+    </w:p>
+    <w:p>
+      <w:pPr>
+        <w:tabs>
+          <w:tab w:val="right" w:leader="dot" w:pos="9062"/>
+        </w:tabs>
+      </w:pPr>
+      <w:hyperlink w:anchor="_Toc3" w:history="1">
+        <w:r>
+          <w:rPr>
+            <w:rFonts w:ascii="Times New Roman " w:hAnsi="Times New Roman " w:eastAsia="Times New Roman " w:cs="Times New Roman "/>
+            <w:sz w:val="22"/>
+            <w:szCs w:val="22"/>
+          </w:rPr>
+          <w:t>SIGLAS</w:t>
+        </w:r>
+        <w:r>
+          <w:tab/>
+        </w:r>
+        <w:r>
+          <w:fldChar w:fldCharType="begin"/>
+        </w:r>
+        <w:r>
+          <w:instrText xml:space="preserve">PAGEREF _Toc3 \h</w:instrText>
+        </w:r>
+        <w:r>
+          <w:fldChar w:fldCharType="end"/>
+        </w:r>
+      </w:hyperlink>
+    </w:p>
+    <w:p>
+      <w:pPr>
+        <w:tabs>
+          <w:tab w:val="right" w:leader="dot" w:pos="9062"/>
+        </w:tabs>
+      </w:pPr>
+      <w:hyperlink w:anchor="_Toc4" w:history="1">
+        <w:r>
+          <w:rPr>
+            <w:rFonts w:ascii="Times New Roman " w:hAnsi="Times New Roman " w:eastAsia="Times New Roman " w:cs="Times New Roman "/>
+            <w:sz w:val="22"/>
+            <w:szCs w:val="22"/>
+          </w:rPr>
+          <w:t>ABREVIACIONES</w:t>
+        </w:r>
+        <w:r>
+          <w:tab/>
+        </w:r>
+        <w:r>
+          <w:fldChar w:fldCharType="begin"/>
+        </w:r>
+        <w:r>
+          <w:instrText xml:space="preserve">PAGEREF _Toc4 \h</w:instrText>
+        </w:r>
+        <w:r>
+          <w:fldChar w:fldCharType="end"/>
+        </w:r>
+      </w:hyperlink>
+    </w:p>
+    <w:p>
+      <w:pPr>
+        <w:tabs>
+          <w:tab w:val="right" w:leader="dot" w:pos="9062"/>
+        </w:tabs>
+      </w:pPr>
+      <w:hyperlink w:anchor="_Toc5" w:history="1">
+        <w:r>
+          <w:rPr>
+            <w:rFonts w:ascii="Times New Roman " w:hAnsi="Times New Roman " w:eastAsia="Times New Roman " w:cs="Times New Roman "/>
+            <w:sz w:val="22"/>
+            <w:szCs w:val="22"/>
+          </w:rPr>
+          <w:t>NOMENCLATURAS</w:t>
+        </w:r>
+        <w:r>
+          <w:tab/>
+        </w:r>
+        <w:r>
+          <w:fldChar w:fldCharType="begin"/>
+        </w:r>
+        <w:r>
+          <w:instrText xml:space="preserve">PAGEREF _Toc5 \h</w:instrText>
+        </w:r>
+        <w:r>
+          <w:fldChar w:fldCharType="end"/>
+        </w:r>
+      </w:hyperlink>
+    </w:p>
+    <w:p>
+      <w:pPr>
+        <w:tabs>
+          <w:tab w:val="right" w:leader="dot" w:pos="9062"/>
+        </w:tabs>
+      </w:pPr>
+      <w:hyperlink w:anchor="_Toc6" w:history="1">
+        <w:r>
+          <w:rPr>
+            <w:rFonts w:ascii="Times New Roman " w:hAnsi="Times New Roman " w:eastAsia="Times New Roman " w:cs="Times New Roman "/>
+            <w:sz w:val="22"/>
+            <w:szCs w:val="22"/>
+          </w:rPr>
+          <w:t>CAPITULO 1. INTRODUCCIÓN</w:t>
+        </w:r>
+        <w:r>
+          <w:tab/>
+        </w:r>
+        <w:r>
+          <w:fldChar w:fldCharType="begin"/>
+        </w:r>
+        <w:r>
+          <w:instrText xml:space="preserve">PAGEREF _Toc6 \h</w:instrText>
+        </w:r>
+        <w:r>
+          <w:fldChar w:fldCharType="end"/>
+        </w:r>
+      </w:hyperlink>
+    </w:p>
+    <w:p>
+      <w:pPr>
+        <w:tabs>
+          <w:tab w:val="right" w:leader="dot" w:pos="9062"/>
+        </w:tabs>
+      </w:pPr>
+      <w:hyperlink w:anchor="_Toc7" w:history="1">
+        <w:r>
+          <w:rPr>
+            <w:rFonts w:ascii="Times New Roman " w:hAnsi="Times New Roman " w:eastAsia="Times New Roman " w:cs="Times New Roman "/>
+            <w:sz w:val="22"/>
+            <w:szCs w:val="22"/>
+          </w:rPr>
+          <w:t>GLOSARIO</w:t>
+        </w:r>
+        <w:r>
+          <w:tab/>
+        </w:r>
+        <w:r>
+          <w:fldChar w:fldCharType="begin"/>
+        </w:r>
+        <w:r>
+          <w:instrText xml:space="preserve">PAGEREF _Toc7 \h</w:instrText>
+        </w:r>
+        <w:r>
+          <w:fldChar w:fldCharType="end"/>
+        </w:r>
+      </w:hyperlink>
+    </w:p>
+    <w:p>
+      <w:pPr>
+        <w:tabs>
+          <w:tab w:val="right" w:leader="dot" w:pos="9062"/>
+        </w:tabs>
+      </w:pPr>
+      <w:hyperlink w:anchor="_Toc8" w:history="1">
+        <w:r>
+          <w:rPr>
+            <w:rFonts w:ascii="Times New Roman " w:hAnsi="Times New Roman " w:eastAsia="Times New Roman " w:cs="Times New Roman "/>
+            <w:sz w:val="22"/>
+            <w:szCs w:val="22"/>
+          </w:rPr>
+          <w:t>REFERENCIAS</w:t>
+        </w:r>
+        <w:r>
+          <w:tab/>
+        </w:r>
+        <w:r>
+          <w:fldChar w:fldCharType="begin"/>
+        </w:r>
+        <w:r>
+          <w:instrText xml:space="preserve">PAGEREF _Toc8 \h</w:instrText>
+        </w:r>
+        <w:r>
+          <w:fldChar w:fldCharType="end"/>
+        </w:r>
+      </w:hyperlink>
+    </w:p>
+    <w:p>
+      <w:r>
+        <w:fldChar w:fldCharType="end"/>
+      </w:r>
+    </w:p>
+    <w:p>
+      <w:pPr>
+        <w:sectPr>
+          <w:pgSz w:orient="portrait" w:w="11905.511811023622" w:h="16837.79527559055"/>
+          <w:pgMar w:top="1417.3228346456694" w:right="1417.3228346456694" w:bottom="1417.3228346456694" w:left="1417.3228346456694" w:header="720" w:footer="720" w:gutter="0"/>
+          <w:cols w:num="1" w:space="720"/>
+        </w:sectPr>
+      </w:pPr>
+    </w:p>
+    <w:p>
+      <w:pPr>
+        <w:pStyle w:val="Heading1"/>
+      </w:pPr>
+      <w:bookmarkStart w:id="3" w:name="_Toc3"/>
+      <w:r>
+        <w:t>SIGLAS</w:t>
+      </w:r>
+      <w:bookmarkEnd w:id="3"/>
+    </w:p>
+    <w:p/>
+    <w:p>
+      <w:pPr/>
+      <w:r>
+        <w:rPr/>
+        <w:t xml:space="preserve">Prueba de sigla 2</w:t>
+      </w:r>
+    </w:p>
+    <w:p>
+      <w:pPr>
+        <w:sectPr>
+          <w:pgSz w:orient="portrait" w:w="11905.511811023622" w:h="16837.79527559055"/>
+          <w:pgMar w:top="1417.3228346456694" w:right="1417.3228346456694" w:bottom="1417.3228346456694" w:left="1417.3228346456694" w:header="720" w:footer="720" w:gutter="0"/>
+          <w:cols w:num="1" w:space="720"/>
+        </w:sectPr>
+      </w:pPr>
+    </w:p>
+    <w:p>
+      <w:pPr>
+        <w:pStyle w:val="Heading1"/>
+      </w:pPr>
+      <w:bookmarkStart w:id="4" w:name="_Toc4"/>
+      <w:r>
+        <w:t>ABREVIACIONES</w:t>
+      </w:r>
+      <w:bookmarkEnd w:id="4"/>
+    </w:p>
+    <w:p/>
+    <w:p>
+      <w:pPr/>
+      <w:r>
+        <w:rPr/>
+        <w:t xml:space="preserve">Prueba de abreviatura 2</w:t>
+      </w:r>
+    </w:p>
+    <w:p>
+      <w:pPr>
+        <w:sectPr>
+          <w:pgSz w:orient="portrait" w:w="11905.511811023622" w:h="16837.79527559055"/>
+          <w:pgMar w:top="1417.3228346456694" w:right="1417.3228346456694" w:bottom="1417.3228346456694" w:left="1417.3228346456694" w:header="720" w:footer="720" w:gutter="0"/>
+          <w:cols w:num="1" w:space="720"/>
+        </w:sectPr>
+      </w:pPr>
+    </w:p>
+    <w:p>
+      <w:pPr>
+        <w:pStyle w:val="Heading1"/>
+      </w:pPr>
+      <w:bookmarkStart w:id="5" w:name="_Toc5"/>
+      <w:r>
+        <w:t>NOMENCLATURAS</w:t>
+      </w:r>
+      <w:bookmarkEnd w:id="5"/>
+    </w:p>
+    <w:p/>
+    <w:p>
+      <w:pPr/>
+      <w:r>
+        <w:rPr/>
+        <w:t xml:space="preserve">Prueba de nomenclatura 3</w:t>
+      </w:r>
+    </w:p>
+    <w:p>
+      <w:pPr>
+        <w:sectPr>
+          <w:pgSz w:orient="portrait" w:w="11905.511811023622" w:h="16837.79527559055"/>
+          <w:pgMar w:top="1417.3228346456694" w:right="1417.3228346456694" w:bottom="1417.3228346456694" w:left="1417.3228346456694" w:header="720" w:footer="720" w:gutter="0"/>
+          <w:cols w:num="1" w:space="720"/>
+        </w:sectPr>
+      </w:pPr>
+    </w:p>
+    <w:p>
+      <w:pPr>
+        <w:pStyle w:val="Heading1"/>
+      </w:pPr>
+      <w:bookmarkStart w:id="6" w:name="_Toc6"/>
       <w:r>
         <w:t>CAPITULO 1. INTRODUCCIÓN</w:t>
       </w:r>
-      <w:bookmarkEnd w:id="1"/>
-    </w:p>
-    <w:p/>
-    <w:p>
-      <w:pPr/>
-      <w:r>
-        <w:rPr/>
-        <w:t xml:space="preserve">Introducción del capitulo de introducción</w:t>
-      </w:r>
-    </w:p>
-    <w:p/>
-    <w:p>
-      <w:pPr>
-        <w:pStyle w:val="Heading2"/>
-      </w:pPr>
-      <w:bookmarkStart w:id="2" w:name="_Toc2"/>
-      <w:r>
-        <w:t>1.1 (Sin tema)</w:t>
-      </w:r>
-      <w:bookmarkEnd w:id="2"/>
-    </w:p>
-    <w:p/>
-    <w:p>
-      <w:pPr/>
-      <w:r>
-        <w:rPr/>
-        <w:t xml:space="preserve">Jola titulo</w:t>
-      </w:r>
-    </w:p>
-    <w:p/>
-    <w:p/>
-    <w:p>
-      <w:pPr>
-        <w:pStyle w:val="Heading2"/>
-      </w:pPr>
-      <w:bookmarkStart w:id="3" w:name="_Toc3"/>
-      <w:r>
-        <w:t>1.2 (Sin tema)</w:t>
-      </w:r>
-      <w:bookmarkEnd w:id="3"/>
-    </w:p>
-    <w:p/>
-    <w:p>
-      <w:pPr/>
-      <w:r>
-        <w:rPr/>
-        <w:t xml:space="preserve">asdffadsf</w:t>
-      </w:r>
-    </w:p>
-    <w:p/>
-    <w:p>
-      <w:pPr>
-        <w:pStyle w:val="Heading3"/>
-      </w:pPr>
-      <w:bookmarkStart w:id="4" w:name="_Toc4"/>
-      <w:r>
-        <w:t>1.2.1 (Sin sub-tema)</w:t>
-      </w:r>
-      <w:bookmarkEnd w:id="4"/>
-    </w:p>
-    <w:p/>
-    <w:p>
-      <w:pPr/>
-      <w:r>
-        <w:rPr/>
-        <w:t xml:space="preserve">sdfsdfsdf</w:t>
-      </w:r>
-    </w:p>
-    <w:p/>
-    <w:p>
-      <w:pPr>
-        <w:pStyle w:val="Heading3"/>
-      </w:pPr>
-      <w:bookmarkStart w:id="5" w:name="_Toc5"/>
-      <w:r>
-        <w:t>1.2.2 (Sin sub-tema)</w:t>
-      </w:r>
-      <w:bookmarkEnd w:id="5"/>
-    </w:p>
-    <w:p/>
-    <w:p>
-      <w:pPr/>
-      <w:r>
-        <w:rPr/>
-        <w:t xml:space="preserve">Jola</w:t>
-      </w:r>
-    </w:p>
-    <w:p/>
-    <w:p/>
-    <w:p>
-      <w:pPr>
-        <w:pStyle w:val="Heading2"/>
-      </w:pPr>
-      <w:bookmarkStart w:id="6" w:name="_Toc6"/>
-      <w:r>
-        <w:t>1.3 (Sin tema)</w:t>
-      </w:r>
       <w:bookmarkEnd w:id="6"/>
     </w:p>
-    <w:p/>
-    <w:p>
-      <w:pPr/>
-      <w:r>
-        <w:rPr/>
-        <w:t xml:space="preserve">sdfsdfdsf</w:t>
-      </w:r>
-    </w:p>
-    <w:p/>
-    <w:p/>
     <w:p>
       <w:pPr>
         <w:sectPr>
@@ -776,11 +793,74 @@
       </w:pPr>
       <w:bookmarkStart w:id="7" w:name="_Toc7"/>
       <w:r>
-        <w:t>CAPITULO 2. MARCO TEORICO</w:t>
+        <w:t>GLOSARIO</w:t>
       </w:r>
       <w:bookmarkEnd w:id="7"/>
     </w:p>
     <w:p/>
+    <w:p>
+      <w:pPr/>
+      <w:r>
+        <w:rPr/>
+        <w:t xml:space="preserve">Prueba de glosario</w:t>
+      </w:r>
+    </w:p>
+    <w:p>
+      <w:pPr>
+        <w:sectPr>
+          <w:pgSz w:orient="portrait" w:w="11905.511811023622" w:h="16837.79527559055"/>
+          <w:pgMar w:top="1417.3228346456694" w:right="1417.3228346456694" w:bottom="1417.3228346456694" w:left="1417.3228346456694" w:header="720" w:footer="720" w:gutter="0"/>
+          <w:cols w:num="1" w:space="720"/>
+        </w:sectPr>
+      </w:pPr>
+    </w:p>
+    <w:p>
+      <w:pPr>
+        <w:pStyle w:val="Heading1"/>
+      </w:pPr>
+      <w:bookmarkStart w:id="8" w:name="_Toc8"/>
+      <w:r>
+        <w:t>REFERENCIAS</w:t>
+      </w:r>
+      <w:bookmarkEnd w:id="8"/>
+    </w:p>
+    <w:p/>
+    <w:p>
+      <w:pPr>
+        <w:numPr>
+          <w:ilvl w:val="0"/>
+          <w:numId w:val="6"/>
+        </w:numPr>
+      </w:pPr>
+      <w:r>
+        <w:rPr/>
+        <w:t xml:space="preserve">Referencia 1 asd asd asd</w:t>
+      </w:r>
+    </w:p>
+    <w:p>
+      <w:pPr>
+        <w:numPr>
+          <w:ilvl w:val="0"/>
+          <w:numId w:val="6"/>
+        </w:numPr>
+      </w:pPr>
+      <w:r>
+        <w:rPr/>
+        <w:t xml:space="preserve">Referencia 2</w:t>
+      </w:r>
+    </w:p>
+    <w:p>
+      <w:pPr>
+        <w:numPr>
+          <w:ilvl w:val="0"/>
+          <w:numId w:val="6"/>
+        </w:numPr>
+      </w:pPr>
+      <w:r>
+        <w:rPr/>
+        <w:t xml:space="preserve">Referencia 3</w:t>
+      </w:r>
+    </w:p>
     <w:sectPr>
       <w:pgSz w:orient="portrait" w:w="11905.511811023622" w:h="16837.79527559055"/>
       <w:pgMar w:top="1417.3228346456694" w:right="1417.3228346456694" w:bottom="1417.3228346456694" w:left="1417.3228346456694" w:header="720" w:footer="720" w:gutter="0"/>
@@ -794,7 +874,7 @@
 <w:comments xmlns:ve="http://schemas.openxmlformats.org/markup-compatibility/2006" xmlns:o="urn:schemas-microsoft-com:office:office" xmlns:r="http://schemas.openxmlformats.org/officeDocument/2006/relationships" xmlns:m="http://schemas.openxmlformats.org/officeDocument/2006/math" xmlns:v="urn:schemas-microsoft-com:vml" xmlns:wp="http://schemas.openxmlformats.org/drawingml/2006/wordprocessingDrawing" xmlns:w10="urn:schemas-microsoft-com:office:word" xmlns:w="http://schemas.openxmlformats.org/wordprocessingml/2006/main" xmlns:wne="http://schemas.microsoft.com/office/word/2006/wordml"/>
 </file>
 
-<file path=word/footer10.xml><?xml version="1.0" encoding="utf-8"?>
+<file path=word/footer22.xml><?xml version="1.0" encoding="utf-8"?>
 <w:ftr xmlns:ve="http://schemas.openxmlformats.org/markup-compatibility/2006" xmlns:o="urn:schemas-microsoft-com:office:office" xmlns:r="http://schemas.openxmlformats.org/officeDocument/2006/relationships" xmlns:m="http://schemas.openxmlformats.org/officeDocument/2006/math" xmlns:v="urn:schemas-microsoft-com:vml" xmlns:wp="http://schemas.openxmlformats.org/drawingml/2006/wordprocessingDrawing" xmlns:w10="urn:schemas-microsoft-com:office:word" xmlns:w="http://schemas.openxmlformats.org/wordprocessingml/2006/main" xmlns:wne="http://schemas.microsoft.com/office/word/2006/wordml">
   <w:p>
     <w:pPr>
@@ -804,7 +884,7 @@
       <w:fldChar w:fldCharType="begin"/>
     </w:r>
     <w:r>
-      <w:instrText xml:space="preserve"> PAGE \* roman \* MERGEFORMAT </w:instrText>
+      <w:instrText xml:space="preserve"> PAGE </w:instrText>
     </w:r>
     <w:r>
       <w:fldChar w:fldCharType="separate"/>
@@ -851,7 +931,159 @@
 </file>
 
 <file path=word/numbering.xml><?xml version="1.0" encoding="utf-8"?>
-<w:numbering xmlns:ve="http://schemas.openxmlformats.org/markup-compatibility/2006" xmlns:o="urn:schemas-microsoft-com:office:office" xmlns:r="http://schemas.openxmlformats.org/officeDocument/2006/relationships" xmlns:m="http://schemas.openxmlformats.org/officeDocument/2006/math" xmlns:v="urn:schemas-microsoft-com:vml" xmlns:wp="http://schemas.openxmlformats.org/drawingml/2006/wordprocessingDrawing" xmlns:w10="urn:schemas-microsoft-com:office:word" xmlns:w="http://schemas.openxmlformats.org/wordprocessingml/2006/main" xmlns:wne="http://schemas.microsoft.com/office/word/2006/wordml"/>
+<w:numbering xmlns:ve="http://schemas.openxmlformats.org/markup-compatibility/2006" xmlns:o="urn:schemas-microsoft-com:office:office" xmlns:r="http://schemas.openxmlformats.org/officeDocument/2006/relationships" xmlns:m="http://schemas.openxmlformats.org/officeDocument/2006/math" xmlns:v="urn:schemas-microsoft-com:vml" xmlns:wp="http://schemas.openxmlformats.org/drawingml/2006/wordprocessingDrawing" xmlns:w10="urn:schemas-microsoft-com:office:word" xmlns:w="http://schemas.openxmlformats.org/wordprocessingml/2006/main" xmlns:wne="http://schemas.microsoft.com/office/word/2006/wordml">
+  <w:abstractNum w:abstractNumId="6">
+    <w:nsid w:val="54CD435C"/>
+    <w:multiLevelType w:val="hybridMultilevel"/>
+    <w:lvl w:ilvl="0">
+      <w:start w:val="1"/>
+      <w:numFmt w:val="bullet"/>
+      <w:suff w:val="tab"/>
+      <w:lvlText w:val=""/>
+      <w:lvlJc w:val="left"/>
+      <w:pPr>
+        <w:tabs>
+          <w:tab w:val="num" w:pos="720"/>
+        </w:tabs>
+        <w:ind w:left="720" w:hanging="360"/>
+      </w:pPr>
+      <w:rPr>
+        <w:rFonts w:ascii="Symbol" w:hAnsi="Symbol" w:cs="Symbol" w:hint="default"/>
+      </w:rPr>
+    </w:lvl>
+    <w:lvl w:ilvl="1">
+      <w:start w:val="1"/>
+      <w:numFmt w:val="bullet"/>
+      <w:suff w:val="tab"/>
+      <w:lvlText w:val="o"/>
+      <w:lvlJc w:val="left"/>
+      <w:pPr>
+        <w:tabs>
+          <w:tab w:val="num" w:pos="1440"/>
+        </w:tabs>
+        <w:ind w:left="1440" w:hanging="360"/>
+      </w:pPr>
+      <w:rPr>
+        <w:rFonts w:ascii="Courier New" w:hAnsi="Courier New" w:cs="Courier New" w:hint="default"/>
+      </w:rPr>
+    </w:lvl>
+    <w:lvl w:ilvl="2">
+      <w:start w:val="1"/>
+      <w:numFmt w:val="bullet"/>
+      <w:suff w:val="tab"/>
+      <w:lvlText w:val=""/>
+      <w:lvlJc w:val="left"/>
+      <w:pPr>
+        <w:tabs>
+          <w:tab w:val="num" w:pos="2160"/>
+        </w:tabs>
+        <w:ind w:left="2160" w:hanging="360"/>
+      </w:pPr>
+      <w:rPr>
+        <w:rFonts w:ascii="Wingdings" w:hAnsi="Wingdings" w:cs="Wingdings" w:hint="default"/>
+      </w:rPr>
+    </w:lvl>
+    <w:lvl w:ilvl="3">
+      <w:start w:val="1"/>
+      <w:numFmt w:val="bullet"/>
+      <w:suff w:val="tab"/>
+      <w:lvlText w:val=""/>
+      <w:lvlJc w:val="left"/>
+      <w:pPr>
+        <w:tabs>
+          <w:tab w:val="num" w:pos="2880"/>
+        </w:tabs>
+        <w:ind w:left="2880" w:hanging="360"/>
+      </w:pPr>
+      <w:rPr>
+        <w:rFonts w:ascii="Symbol" w:hAnsi="Symbol" w:cs="Symbol" w:hint="default"/>
+      </w:rPr>
+    </w:lvl>
+    <w:lvl w:ilvl="4">
+      <w:start w:val="1"/>
+      <w:numFmt w:val="bullet"/>
+      <w:suff w:val="tab"/>
+      <w:lvlText w:val="o"/>
+      <w:lvlJc w:val="left"/>
+      <w:pPr>
+        <w:tabs>
+          <w:tab w:val="num" w:pos="3600"/>
+        </w:tabs>
+        <w:ind w:left="3600" w:hanging="360"/>
+      </w:pPr>
+      <w:rPr>
+        <w:rFonts w:ascii="Courier New" w:hAnsi="Courier New" w:cs="Courier New" w:hint="default"/>
+      </w:rPr>
+    </w:lvl>
+    <w:lvl w:ilvl="5">
+      <w:start w:val="1"/>
+      <w:numFmt w:val="bullet"/>
+      <w:suff w:val="tab"/>
+      <w:lvlText w:val=""/>
+      <w:lvlJc w:val="left"/>
+      <w:pPr>
+        <w:tabs>
+          <w:tab w:val="num" w:pos="4320"/>
+        </w:tabs>
+        <w:ind w:left="4320" w:hanging="360"/>
+      </w:pPr>
+      <w:rPr>
+        <w:rFonts w:ascii="Wingdings" w:hAnsi="Wingdings" w:cs="Wingdings" w:hint="default"/>
+      </w:rPr>
+    </w:lvl>
+    <w:lvl w:ilvl="6">
+      <w:start w:val="1"/>
+      <w:numFmt w:val="bullet"/>
+      <w:suff w:val="tab"/>
+      <w:lvlText w:val=""/>
+      <w:lvlJc w:val="left"/>
+      <w:pPr>
+        <w:tabs>
+          <w:tab w:val="num" w:pos="5040"/>
+        </w:tabs>
+        <w:ind w:left="5040" w:hanging="360"/>
+      </w:pPr>
+      <w:rPr>
+        <w:rFonts w:ascii="Symbol" w:hAnsi="Symbol" w:cs="Symbol" w:hint="default"/>
+      </w:rPr>
+    </w:lvl>
+    <w:lvl w:ilvl="7">
+      <w:start w:val="1"/>
+      <w:numFmt w:val="bullet"/>
+      <w:suff w:val="tab"/>
+      <w:lvlText w:val="o"/>
+      <w:lvlJc w:val="left"/>
+      <w:pPr>
+        <w:tabs>
+          <w:tab w:val="num" w:pos="5760"/>
+        </w:tabs>
+        <w:ind w:left="5760" w:hanging="360"/>
+      </w:pPr>
+      <w:rPr>
+        <w:rFonts w:ascii="Courier New" w:hAnsi="Courier New" w:cs="Courier New" w:hint="default"/>
+      </w:rPr>
+    </w:lvl>
+    <w:lvl w:ilvl="8">
+      <w:start w:val="1"/>
+      <w:numFmt w:val="bullet"/>
+      <w:suff w:val="tab"/>
+      <w:lvlText w:val=""/>
+      <w:lvlJc w:val="left"/>
+      <w:pPr>
+        <w:tabs>
+          <w:tab w:val="num" w:pos="6480"/>
+        </w:tabs>
+        <w:ind w:left="6480" w:hanging="360"/>
+      </w:pPr>
+      <w:rPr>
+        <w:rFonts w:ascii="Wingdings" w:hAnsi="Wingdings" w:cs="Wingdings" w:hint="default"/>
+      </w:rPr>
+    </w:lvl>
+  </w:abstractNum>
+  <w:num w:numId="6">
+    <w:abstractNumId w:val="6"/>
+  </w:num>
+</w:numbering>
 </file>
 
 <file path=word/styles.xml><?xml version="1.0" encoding="utf-8"?>

</xml_diff>

<commit_message>
Creación de inicio se desión y creación de controlladores de autorización
</commit_message>
<xml_diff>
--- a/public/documentoPrueba.docx
+++ b/public/documentoPrueba.docx
@@ -396,41 +396,12 @@
       </w:pPr>
       <w:bookmarkStart w:id="1" w:name="_Toc1"/>
       <w:r>
-        <w:t>RESUMEN</w:t>
+        <w:t>INDICE</w:t>
       </w:r>
       <w:bookmarkEnd w:id="1"/>
     </w:p>
     <w:p/>
     <w:p>
-      <w:pPr/>
-      <w:r>
-        <w:rPr/>
-        <w:t xml:space="preserve">Prueba de resumen</w:t>
-      </w:r>
-    </w:p>
-    <w:p>
-      <w:pPr>
-        <w:sectPr>
-          <w:footerReference w:type="default" r:id="rId8"/>
-          <w:pgSz w:orient="portrait" w:w="11905.511811023622" w:h="16837.79527559055"/>
-          <w:pgMar w:top="1440" w:right="1440" w:bottom="1440" w:left="1440" w:header="720" w:footer="720" w:gutter="0"/>
-          <w:cols w:num="1" w:space="720"/>
-          <w:pgNumType w:start="1"/>
-        </w:sectPr>
-      </w:pPr>
-    </w:p>
-    <w:p>
-      <w:pPr>
-        <w:pStyle w:val="Heading1"/>
-      </w:pPr>
-      <w:bookmarkStart w:id="2" w:name="_Toc2"/>
-      <w:r>
-        <w:t>INDICE</w:t>
-      </w:r>
-      <w:bookmarkEnd w:id="2"/>
-    </w:p>
-    <w:p/>
-    <w:p>
       <w:pPr>
         <w:tabs>
           <w:tab w:val="right" w:leader="dot" w:pos="9062"/>
@@ -446,35 +417,6 @@
         <w:fldChar w:fldCharType="separate"/>
       </w:r>
       <w:hyperlink w:anchor="_Toc1" w:history="1">
-        <w:r>
-          <w:rPr>
-            <w:rFonts w:ascii="Times New Roman " w:hAnsi="Times New Roman " w:eastAsia="Times New Roman " w:cs="Times New Roman "/>
-            <w:sz w:val="22"/>
-            <w:szCs w:val="22"/>
-          </w:rPr>
-          <w:t>RESUMEN</w:t>
-        </w:r>
-        <w:r>
-          <w:tab/>
-        </w:r>
-        <w:r>
-          <w:fldChar w:fldCharType="begin"/>
-        </w:r>
-        <w:r>
-          <w:instrText xml:space="preserve">PAGEREF _Toc1 \h</w:instrText>
-        </w:r>
-        <w:r>
-          <w:fldChar w:fldCharType="end"/>
-        </w:r>
-      </w:hyperlink>
-    </w:p>
-    <w:p>
-      <w:pPr>
-        <w:tabs>
-          <w:tab w:val="right" w:leader="dot" w:pos="9062"/>
-        </w:tabs>
-      </w:pPr>
-      <w:hyperlink w:anchor="_Toc2" w:history="1">
         <w:r>
           <w:rPr>
             <w:rFonts w:ascii="Times New Roman " w:hAnsi="Times New Roman " w:eastAsia="Times New Roman " w:cs="Times New Roman "/>
@@ -490,7 +432,7 @@
           <w:fldChar w:fldCharType="begin"/>
         </w:r>
         <w:r>
-          <w:instrText xml:space="preserve">PAGEREF _Toc2 \h</w:instrText>
+          <w:instrText xml:space="preserve">PAGEREF _Toc1 \h</w:instrText>
         </w:r>
         <w:r>
           <w:fldChar w:fldCharType="end"/>
@@ -503,7 +445,7 @@
           <w:tab w:val="right" w:leader="dot" w:pos="9062"/>
         </w:tabs>
       </w:pPr>
-      <w:hyperlink w:anchor="_Toc3" w:history="1">
+      <w:hyperlink w:anchor="_Toc2" w:history="1">
         <w:r>
           <w:rPr>
             <w:rFonts w:ascii="Times New Roman " w:hAnsi="Times New Roman " w:eastAsia="Times New Roman " w:cs="Times New Roman "/>
@@ -519,7 +461,7 @@
           <w:fldChar w:fldCharType="begin"/>
         </w:r>
         <w:r>
-          <w:instrText xml:space="preserve">PAGEREF _Toc3 \h</w:instrText>
+          <w:instrText xml:space="preserve">PAGEREF _Toc2 \h</w:instrText>
         </w:r>
         <w:r>
           <w:fldChar w:fldCharType="end"/>
@@ -532,7 +474,7 @@
           <w:tab w:val="right" w:leader="dot" w:pos="9062"/>
         </w:tabs>
       </w:pPr>
-      <w:hyperlink w:anchor="_Toc4" w:history="1">
+      <w:hyperlink w:anchor="_Toc3" w:history="1">
         <w:r>
           <w:rPr>
             <w:rFonts w:ascii="Times New Roman " w:hAnsi="Times New Roman " w:eastAsia="Times New Roman " w:cs="Times New Roman "/>
@@ -548,7 +490,7 @@
           <w:fldChar w:fldCharType="begin"/>
         </w:r>
         <w:r>
-          <w:instrText xml:space="preserve">PAGEREF _Toc4 \h</w:instrText>
+          <w:instrText xml:space="preserve">PAGEREF _Toc3 \h</w:instrText>
         </w:r>
         <w:r>
           <w:fldChar w:fldCharType="end"/>
@@ -561,7 +503,7 @@
           <w:tab w:val="right" w:leader="dot" w:pos="9062"/>
         </w:tabs>
       </w:pPr>
-      <w:hyperlink w:anchor="_Toc5" w:history="1">
+      <w:hyperlink w:anchor="_Toc4" w:history="1">
         <w:r>
           <w:rPr>
             <w:rFonts w:ascii="Times New Roman " w:hAnsi="Times New Roman " w:eastAsia="Times New Roman " w:cs="Times New Roman "/>
@@ -577,7 +519,7 @@
           <w:fldChar w:fldCharType="begin"/>
         </w:r>
         <w:r>
-          <w:instrText xml:space="preserve">PAGEREF _Toc5 \h</w:instrText>
+          <w:instrText xml:space="preserve">PAGEREF _Toc4 \h</w:instrText>
         </w:r>
         <w:r>
           <w:fldChar w:fldCharType="end"/>
@@ -590,7 +532,7 @@
           <w:tab w:val="right" w:leader="dot" w:pos="9062"/>
         </w:tabs>
       </w:pPr>
-      <w:hyperlink w:anchor="_Toc6" w:history="1">
+      <w:hyperlink w:anchor="_Toc5" w:history="1">
         <w:r>
           <w:rPr>
             <w:rFonts w:ascii="Times New Roman " w:hAnsi="Times New Roman " w:eastAsia="Times New Roman " w:cs="Times New Roman "/>
@@ -606,7 +548,7 @@
           <w:fldChar w:fldCharType="begin"/>
         </w:r>
         <w:r>
-          <w:instrText xml:space="preserve">PAGEREF _Toc6 \h</w:instrText>
+          <w:instrText xml:space="preserve">PAGEREF _Toc5 \h</w:instrText>
         </w:r>
         <w:r>
           <w:fldChar w:fldCharType="end"/>
@@ -619,36 +561,7 @@
           <w:tab w:val="right" w:leader="dot" w:pos="9062"/>
         </w:tabs>
       </w:pPr>
-      <w:hyperlink w:anchor="_Toc7" w:history="1">
-        <w:r>
-          <w:rPr>
-            <w:rFonts w:ascii="Times New Roman " w:hAnsi="Times New Roman " w:eastAsia="Times New Roman " w:cs="Times New Roman "/>
-            <w:sz w:val="22"/>
-            <w:szCs w:val="22"/>
-          </w:rPr>
-          <w:t>GLOSARIO</w:t>
-        </w:r>
-        <w:r>
-          <w:tab/>
-        </w:r>
-        <w:r>
-          <w:fldChar w:fldCharType="begin"/>
-        </w:r>
-        <w:r>
-          <w:instrText xml:space="preserve">PAGEREF _Toc7 \h</w:instrText>
-        </w:r>
-        <w:r>
-          <w:fldChar w:fldCharType="end"/>
-        </w:r>
-      </w:hyperlink>
-    </w:p>
-    <w:p>
-      <w:pPr>
-        <w:tabs>
-          <w:tab w:val="right" w:leader="dot" w:pos="9062"/>
-        </w:tabs>
-      </w:pPr>
-      <w:hyperlink w:anchor="_Toc8" w:history="1">
+      <w:hyperlink w:anchor="_Toc6" w:history="1">
         <w:r>
           <w:rPr>
             <w:rFonts w:ascii="Times New Roman " w:hAnsi="Times New Roman " w:eastAsia="Times New Roman " w:cs="Times New Roman "/>
@@ -664,7 +577,7 @@
           <w:fldChar w:fldCharType="begin"/>
         </w:r>
         <w:r>
-          <w:instrText xml:space="preserve">PAGEREF _Toc8 \h</w:instrText>
+          <w:instrText xml:space="preserve">PAGEREF _Toc6 \h</w:instrText>
         </w:r>
         <w:r>
           <w:fldChar w:fldCharType="end"/>
@@ -689,11 +602,11 @@
       <w:pPr>
         <w:pStyle w:val="Heading1"/>
       </w:pPr>
-      <w:bookmarkStart w:id="3" w:name="_Toc3"/>
+      <w:bookmarkStart w:id="2" w:name="_Toc2"/>
       <w:r>
         <w:t>SIGLAS</w:t>
       </w:r>
-      <w:bookmarkEnd w:id="3"/>
+      <w:bookmarkEnd w:id="2"/>
     </w:p>
     <w:p/>
     <w:p>
@@ -716,18 +629,18 @@
       <w:pPr>
         <w:pStyle w:val="Heading1"/>
       </w:pPr>
-      <w:bookmarkStart w:id="4" w:name="_Toc4"/>
+      <w:bookmarkStart w:id="3" w:name="_Toc3"/>
       <w:r>
         <w:t>ABREVIACIONES</w:t>
       </w:r>
-      <w:bookmarkEnd w:id="4"/>
+      <w:bookmarkEnd w:id="3"/>
     </w:p>
     <w:p/>
     <w:p>
       <w:pPr/>
       <w:r>
         <w:rPr/>
-        <w:t xml:space="preserve">Prueba de abreviatura 2</w:t>
+        <w:t xml:space="preserve">Prueba de abreviatura 5</w:t>
       </w:r>
     </w:p>
     <w:p>
@@ -743,11 +656,11 @@
       <w:pPr>
         <w:pStyle w:val="Heading1"/>
       </w:pPr>
-      <w:bookmarkStart w:id="5" w:name="_Toc5"/>
+      <w:bookmarkStart w:id="4" w:name="_Toc4"/>
       <w:r>
         <w:t>NOMENCLATURAS</w:t>
       </w:r>
-      <w:bookmarkEnd w:id="5"/>
+      <w:bookmarkEnd w:id="4"/>
     </w:p>
     <w:p/>
     <w:p>
@@ -770,40 +683,11 @@
       <w:pPr>
         <w:pStyle w:val="Heading1"/>
       </w:pPr>
-      <w:bookmarkStart w:id="6" w:name="_Toc6"/>
+      <w:bookmarkStart w:id="5" w:name="_Toc5"/>
       <w:r>
         <w:t>CAPITULO 1. INTRODUCCIÓN</w:t>
       </w:r>
-      <w:bookmarkEnd w:id="6"/>
-    </w:p>
-    <w:p>
-      <w:pPr>
-        <w:sectPr>
-          <w:footerReference w:type="default" r:id="rId9"/>
-          <w:pgSz w:orient="portrait" w:w="11905.511811023622" w:h="16837.79527559055"/>
-          <w:pgMar w:top="1440" w:right="1440" w:bottom="1440" w:left="1440" w:header="720" w:footer="720" w:gutter="0"/>
-          <w:cols w:num="1" w:space="720"/>
-          <w:pgNumType w:start="1"/>
-        </w:sectPr>
-      </w:pPr>
-    </w:p>
-    <w:p>
-      <w:pPr>
-        <w:pStyle w:val="Heading1"/>
-      </w:pPr>
-      <w:bookmarkStart w:id="7" w:name="_Toc7"/>
-      <w:r>
-        <w:t>GLOSARIO</w:t>
-      </w:r>
-      <w:bookmarkEnd w:id="7"/>
-    </w:p>
-    <w:p/>
-    <w:p>
-      <w:pPr/>
-      <w:r>
-        <w:rPr/>
-        <w:t xml:space="preserve">Prueba de glosario</w:t>
-      </w:r>
+      <w:bookmarkEnd w:id="5"/>
     </w:p>
     <w:p>
       <w:pPr>
@@ -818,11 +702,11 @@
       <w:pPr>
         <w:pStyle w:val="Heading1"/>
       </w:pPr>
-      <w:bookmarkStart w:id="8" w:name="_Toc8"/>
+      <w:bookmarkStart w:id="6" w:name="_Toc6"/>
       <w:r>
         <w:t>REFERENCIAS</w:t>
       </w:r>
-      <w:bookmarkEnd w:id="8"/>
+      <w:bookmarkEnd w:id="6"/>
     </w:p>
     <w:p/>
     <w:p>
@@ -834,7 +718,7 @@
       </w:pPr>
       <w:r>
         <w:rPr/>
-        <w:t xml:space="preserve">Referencia 1 asd asd asd</w:t>
+        <w:t xml:space="preserve">Referencia 1 </w:t>
       </w:r>
     </w:p>
     <w:p>
@@ -874,66 +758,10 @@
 <w:comments xmlns:ve="http://schemas.openxmlformats.org/markup-compatibility/2006" xmlns:o="urn:schemas-microsoft-com:office:office" xmlns:r="http://schemas.openxmlformats.org/officeDocument/2006/relationships" xmlns:m="http://schemas.openxmlformats.org/officeDocument/2006/math" xmlns:v="urn:schemas-microsoft-com:vml" xmlns:wp="http://schemas.openxmlformats.org/drawingml/2006/wordprocessingDrawing" xmlns:w10="urn:schemas-microsoft-com:office:word" xmlns:w="http://schemas.openxmlformats.org/wordprocessingml/2006/main" xmlns:wne="http://schemas.microsoft.com/office/word/2006/wordml"/>
 </file>
 
-<file path=word/footer22.xml><?xml version="1.0" encoding="utf-8"?>
-<w:ftr xmlns:ve="http://schemas.openxmlformats.org/markup-compatibility/2006" xmlns:o="urn:schemas-microsoft-com:office:office" xmlns:r="http://schemas.openxmlformats.org/officeDocument/2006/relationships" xmlns:m="http://schemas.openxmlformats.org/officeDocument/2006/math" xmlns:v="urn:schemas-microsoft-com:vml" xmlns:wp="http://schemas.openxmlformats.org/drawingml/2006/wordprocessingDrawing" xmlns:w10="urn:schemas-microsoft-com:office:word" xmlns:w="http://schemas.openxmlformats.org/wordprocessingml/2006/main" xmlns:wne="http://schemas.microsoft.com/office/word/2006/wordml">
-  <w:p>
-    <w:pPr>
-      <w:jc w:val="center"/>
-    </w:pPr>
-    <w:r>
-      <w:fldChar w:fldCharType="begin"/>
-    </w:r>
-    <w:r>
-      <w:instrText xml:space="preserve"> PAGE </w:instrText>
-    </w:r>
-    <w:r>
-      <w:fldChar w:fldCharType="separate"/>
-    </w:r>
-    <w:r>
-      <w:rPr>
-        <w:noProof/>
-      </w:rPr>
-      <w:t>1</w:t>
-    </w:r>
-    <w:r>
-      <w:fldChar w:fldCharType="end"/>
-    </w:r>
-  </w:p>
-</w:ftr>
-</file>
-
-<file path=word/footer7.xml><?xml version="1.0" encoding="utf-8"?>
-<w:ftr xmlns:ve="http://schemas.openxmlformats.org/markup-compatibility/2006" xmlns:o="urn:schemas-microsoft-com:office:office" xmlns:r="http://schemas.openxmlformats.org/officeDocument/2006/relationships" xmlns:m="http://schemas.openxmlformats.org/officeDocument/2006/math" xmlns:v="urn:schemas-microsoft-com:vml" xmlns:wp="http://schemas.openxmlformats.org/drawingml/2006/wordprocessingDrawing" xmlns:w10="urn:schemas-microsoft-com:office:word" xmlns:w="http://schemas.openxmlformats.org/wordprocessingml/2006/main" xmlns:wne="http://schemas.microsoft.com/office/word/2006/wordml">
-  <w:p>
-    <w:pPr>
-      <w:jc w:val="center"/>
-    </w:pPr>
-    <w:r>
-      <w:fldChar w:fldCharType="begin"/>
-    </w:r>
-    <w:r>
-      <w:instrText xml:space="preserve"> PAGE \* roman </w:instrText>
-    </w:r>
-    <w:r>
-      <w:fldChar w:fldCharType="separate"/>
-    </w:r>
-    <w:r>
-      <w:rPr>
-        <w:noProof/>
-      </w:rPr>
-      <w:t>1</w:t>
-    </w:r>
-    <w:r>
-      <w:fldChar w:fldCharType="end"/>
-    </w:r>
-  </w:p>
-</w:ftr>
-</file>
-
 <file path=word/numbering.xml><?xml version="1.0" encoding="utf-8"?>
 <w:numbering xmlns:ve="http://schemas.openxmlformats.org/markup-compatibility/2006" xmlns:o="urn:schemas-microsoft-com:office:office" xmlns:r="http://schemas.openxmlformats.org/officeDocument/2006/relationships" xmlns:m="http://schemas.openxmlformats.org/officeDocument/2006/math" xmlns:v="urn:schemas-microsoft-com:vml" xmlns:wp="http://schemas.openxmlformats.org/drawingml/2006/wordprocessingDrawing" xmlns:w10="urn:schemas-microsoft-com:office:word" xmlns:w="http://schemas.openxmlformats.org/wordprocessingml/2006/main" xmlns:wne="http://schemas.microsoft.com/office/word/2006/wordml">
   <w:abstractNum w:abstractNumId="6">
-    <w:nsid w:val="54CD435C"/>
+    <w:nsid w:val="9B7188FD"/>
     <w:multiLevelType w:val="hybridMultilevel"/>
     <w:lvl w:ilvl="0">
       <w:start w:val="1"/>

</xml_diff>

<commit_message>
Corección de la sección crear documento
</commit_message>
<xml_diff>
--- a/public/documentoPrueba.docx
+++ b/public/documentoPrueba.docx
@@ -396,9 +396,38 @@
       </w:pPr>
       <w:bookmarkStart w:id="1" w:name="_Toc1"/>
       <w:r>
+        <w:t>RESUMEN</w:t>
+      </w:r>
+      <w:bookmarkEnd w:id="1"/>
+    </w:p>
+    <w:p/>
+    <w:p>
+      <w:pPr/>
+      <w:r>
+        <w:rPr/>
+        <w:t xml:space="preserve">sdfgsdfgsdfg</w:t>
+      </w:r>
+    </w:p>
+    <w:p>
+      <w:pPr>
+        <w:sectPr>
+          <w:footerReference w:type="default" r:id="rId8"/>
+          <w:pgSz w:orient="portrait" w:w="11905.511811023622" w:h="16837.79527559055"/>
+          <w:pgMar w:top="1440" w:right="1440" w:bottom="1440" w:left="1440" w:header="720" w:footer="720" w:gutter="0"/>
+          <w:cols w:num="1" w:space="720"/>
+          <w:pgNumType w:start="i"/>
+        </w:sectPr>
+      </w:pPr>
+    </w:p>
+    <w:p>
+      <w:pPr>
+        <w:pStyle w:val="Heading1"/>
+      </w:pPr>
+      <w:bookmarkStart w:id="2" w:name="_Toc2"/>
+      <w:r>
         <w:t>INDICE</w:t>
       </w:r>
-      <w:bookmarkEnd w:id="1"/>
+      <w:bookmarkEnd w:id="2"/>
     </w:p>
     <w:p/>
     <w:p>
@@ -417,6 +446,35 @@
         <w:fldChar w:fldCharType="separate"/>
       </w:r>
       <w:hyperlink w:anchor="_Toc1" w:history="1">
+        <w:r>
+          <w:rPr>
+            <w:rFonts w:ascii="Times New Roman " w:hAnsi="Times New Roman " w:eastAsia="Times New Roman " w:cs="Times New Roman "/>
+            <w:sz w:val="22"/>
+            <w:szCs w:val="22"/>
+          </w:rPr>
+          <w:t>RESUMEN</w:t>
+        </w:r>
+        <w:r>
+          <w:tab/>
+        </w:r>
+        <w:r>
+          <w:fldChar w:fldCharType="begin"/>
+        </w:r>
+        <w:r>
+          <w:instrText xml:space="preserve">PAGEREF _Toc1 \h</w:instrText>
+        </w:r>
+        <w:r>
+          <w:fldChar w:fldCharType="end"/>
+        </w:r>
+      </w:hyperlink>
+    </w:p>
+    <w:p>
+      <w:pPr>
+        <w:tabs>
+          <w:tab w:val="right" w:leader="dot" w:pos="9062"/>
+        </w:tabs>
+      </w:pPr>
+      <w:hyperlink w:anchor="_Toc2" w:history="1">
         <w:r>
           <w:rPr>
             <w:rFonts w:ascii="Times New Roman " w:hAnsi="Times New Roman " w:eastAsia="Times New Roman " w:cs="Times New Roman "/>
@@ -432,7 +490,7 @@
           <w:fldChar w:fldCharType="begin"/>
         </w:r>
         <w:r>
-          <w:instrText xml:space="preserve">PAGEREF _Toc1 \h</w:instrText>
+          <w:instrText xml:space="preserve">PAGEREF _Toc2 \h</w:instrText>
         </w:r>
         <w:r>
           <w:fldChar w:fldCharType="end"/>
@@ -445,7 +503,7 @@
           <w:tab w:val="right" w:leader="dot" w:pos="9062"/>
         </w:tabs>
       </w:pPr>
-      <w:hyperlink w:anchor="_Toc2" w:history="1">
+      <w:hyperlink w:anchor="_Toc3" w:history="1">
         <w:r>
           <w:rPr>
             <w:rFonts w:ascii="Times New Roman " w:hAnsi="Times New Roman " w:eastAsia="Times New Roman " w:cs="Times New Roman "/>
@@ -461,7 +519,7 @@
           <w:fldChar w:fldCharType="begin"/>
         </w:r>
         <w:r>
-          <w:instrText xml:space="preserve">PAGEREF _Toc2 \h</w:instrText>
+          <w:instrText xml:space="preserve">PAGEREF _Toc3 \h</w:instrText>
         </w:r>
         <w:r>
           <w:fldChar w:fldCharType="end"/>
@@ -474,7 +532,7 @@
           <w:tab w:val="right" w:leader="dot" w:pos="9062"/>
         </w:tabs>
       </w:pPr>
-      <w:hyperlink w:anchor="_Toc3" w:history="1">
+      <w:hyperlink w:anchor="_Toc4" w:history="1">
         <w:r>
           <w:rPr>
             <w:rFonts w:ascii="Times New Roman " w:hAnsi="Times New Roman " w:eastAsia="Times New Roman " w:cs="Times New Roman "/>
@@ -490,7 +548,7 @@
           <w:fldChar w:fldCharType="begin"/>
         </w:r>
         <w:r>
-          <w:instrText xml:space="preserve">PAGEREF _Toc3 \h</w:instrText>
+          <w:instrText xml:space="preserve">PAGEREF _Toc4 \h</w:instrText>
         </w:r>
         <w:r>
           <w:fldChar w:fldCharType="end"/>
@@ -503,7 +561,7 @@
           <w:tab w:val="right" w:leader="dot" w:pos="9062"/>
         </w:tabs>
       </w:pPr>
-      <w:hyperlink w:anchor="_Toc4" w:history="1">
+      <w:hyperlink w:anchor="_Toc5" w:history="1">
         <w:r>
           <w:rPr>
             <w:rFonts w:ascii="Times New Roman " w:hAnsi="Times New Roman " w:eastAsia="Times New Roman " w:cs="Times New Roman "/>
@@ -519,7 +577,7 @@
           <w:fldChar w:fldCharType="begin"/>
         </w:r>
         <w:r>
-          <w:instrText xml:space="preserve">PAGEREF _Toc4 \h</w:instrText>
+          <w:instrText xml:space="preserve">PAGEREF _Toc5 \h</w:instrText>
         </w:r>
         <w:r>
           <w:fldChar w:fldCharType="end"/>
@@ -532,7 +590,7 @@
           <w:tab w:val="right" w:leader="dot" w:pos="9062"/>
         </w:tabs>
       </w:pPr>
-      <w:hyperlink w:anchor="_Toc5" w:history="1">
+      <w:hyperlink w:anchor="_Toc6" w:history="1">
         <w:r>
           <w:rPr>
             <w:rFonts w:ascii="Times New Roman " w:hAnsi="Times New Roman " w:eastAsia="Times New Roman " w:cs="Times New Roman "/>
@@ -548,7 +606,7 @@
           <w:fldChar w:fldCharType="begin"/>
         </w:r>
         <w:r>
-          <w:instrText xml:space="preserve">PAGEREF _Toc5 \h</w:instrText>
+          <w:instrText xml:space="preserve">PAGEREF _Toc6 \h</w:instrText>
         </w:r>
         <w:r>
           <w:fldChar w:fldCharType="end"/>
@@ -561,7 +619,36 @@
           <w:tab w:val="right" w:leader="dot" w:pos="9062"/>
         </w:tabs>
       </w:pPr>
-      <w:hyperlink w:anchor="_Toc6" w:history="1">
+      <w:hyperlink w:anchor="_Toc7" w:history="1">
+        <w:r>
+          <w:rPr>
+            <w:rFonts w:ascii="Times New Roman " w:hAnsi="Times New Roman " w:eastAsia="Times New Roman " w:cs="Times New Roman "/>
+            <w:sz w:val="22"/>
+            <w:szCs w:val="22"/>
+          </w:rPr>
+          <w:t>GLOSARIO</w:t>
+        </w:r>
+        <w:r>
+          <w:tab/>
+        </w:r>
+        <w:r>
+          <w:fldChar w:fldCharType="begin"/>
+        </w:r>
+        <w:r>
+          <w:instrText xml:space="preserve">PAGEREF _Toc7 \h</w:instrText>
+        </w:r>
+        <w:r>
+          <w:fldChar w:fldCharType="end"/>
+        </w:r>
+      </w:hyperlink>
+    </w:p>
+    <w:p>
+      <w:pPr>
+        <w:tabs>
+          <w:tab w:val="right" w:leader="dot" w:pos="9062"/>
+        </w:tabs>
+      </w:pPr>
+      <w:hyperlink w:anchor="_Toc8" w:history="1">
         <w:r>
           <w:rPr>
             <w:rFonts w:ascii="Times New Roman " w:hAnsi="Times New Roman " w:eastAsia="Times New Roman " w:cs="Times New Roman "/>
@@ -577,7 +664,7 @@
           <w:fldChar w:fldCharType="begin"/>
         </w:r>
         <w:r>
-          <w:instrText xml:space="preserve">PAGEREF _Toc6 \h</w:instrText>
+          <w:instrText xml:space="preserve">PAGEREF _Toc8 \h</w:instrText>
         </w:r>
         <w:r>
           <w:fldChar w:fldCharType="end"/>
@@ -602,18 +689,18 @@
       <w:pPr>
         <w:pStyle w:val="Heading1"/>
       </w:pPr>
-      <w:bookmarkStart w:id="2" w:name="_Toc2"/>
+      <w:bookmarkStart w:id="3" w:name="_Toc3"/>
       <w:r>
         <w:t>SIGLAS</w:t>
       </w:r>
-      <w:bookmarkEnd w:id="2"/>
+      <w:bookmarkEnd w:id="3"/>
     </w:p>
     <w:p/>
     <w:p>
       <w:pPr/>
       <w:r>
         <w:rPr/>
-        <w:t xml:space="preserve">Prueba de sigla 2</w:t>
+        <w:t xml:space="preserve">Prueba de siglas 2</w:t>
       </w:r>
     </w:p>
     <w:p>
@@ -629,18 +716,18 @@
       <w:pPr>
         <w:pStyle w:val="Heading1"/>
       </w:pPr>
-      <w:bookmarkStart w:id="3" w:name="_Toc3"/>
+      <w:bookmarkStart w:id="4" w:name="_Toc4"/>
       <w:r>
         <w:t>ABREVIACIONES</w:t>
       </w:r>
-      <w:bookmarkEnd w:id="3"/>
+      <w:bookmarkEnd w:id="4"/>
     </w:p>
     <w:p/>
     <w:p>
       <w:pPr/>
       <w:r>
         <w:rPr/>
-        <w:t xml:space="preserve">Prueba de abreviatura 5</w:t>
+        <w:t xml:space="preserve">Prueba de abreviatura</w:t>
       </w:r>
     </w:p>
     <w:p>
@@ -656,18 +743,18 @@
       <w:pPr>
         <w:pStyle w:val="Heading1"/>
       </w:pPr>
-      <w:bookmarkStart w:id="4" w:name="_Toc4"/>
+      <w:bookmarkStart w:id="5" w:name="_Toc5"/>
       <w:r>
         <w:t>NOMENCLATURAS</w:t>
       </w:r>
-      <w:bookmarkEnd w:id="4"/>
+      <w:bookmarkEnd w:id="5"/>
     </w:p>
     <w:p/>
     <w:p>
       <w:pPr/>
       <w:r>
         <w:rPr/>
-        <w:t xml:space="preserve">Prueba de nomenclatura 3</w:t>
+        <w:t xml:space="preserve">Prueba de nomenclatura 2</w:t>
       </w:r>
     </w:p>
     <w:p>
@@ -683,11 +770,40 @@
       <w:pPr>
         <w:pStyle w:val="Heading1"/>
       </w:pPr>
-      <w:bookmarkStart w:id="5" w:name="_Toc5"/>
+      <w:bookmarkStart w:id="6" w:name="_Toc6"/>
       <w:r>
         <w:t>CAPITULO 1. INTRODUCCIÓN</w:t>
       </w:r>
-      <w:bookmarkEnd w:id="5"/>
+      <w:bookmarkEnd w:id="6"/>
+    </w:p>
+    <w:p>
+      <w:pPr>
+        <w:sectPr>
+          <w:footerReference w:type="default" r:id="rId9"/>
+          <w:pgSz w:orient="portrait" w:w="11905.511811023622" w:h="16837.79527559055"/>
+          <w:pgMar w:top="1440" w:right="1440" w:bottom="1440" w:left="1440" w:header="720" w:footer="720" w:gutter="0"/>
+          <w:cols w:num="1" w:space="720"/>
+          <w:pgNumType w:start="1"/>
+        </w:sectPr>
+      </w:pPr>
+    </w:p>
+    <w:p>
+      <w:pPr>
+        <w:pStyle w:val="Heading1"/>
+      </w:pPr>
+      <w:bookmarkStart w:id="7" w:name="_Toc7"/>
+      <w:r>
+        <w:t>GLOSARIO</w:t>
+      </w:r>
+      <w:bookmarkEnd w:id="7"/>
+    </w:p>
+    <w:p/>
+    <w:p>
+      <w:pPr/>
+      <w:r>
+        <w:rPr/>
+        <w:t xml:space="preserve">Prueba de glosario</w:t>
+      </w:r>
     </w:p>
     <w:p>
       <w:pPr>
@@ -702,47 +818,23 @@
       <w:pPr>
         <w:pStyle w:val="Heading1"/>
       </w:pPr>
-      <w:bookmarkStart w:id="6" w:name="_Toc6"/>
+      <w:bookmarkStart w:id="8" w:name="_Toc8"/>
       <w:r>
         <w:t>REFERENCIAS</w:t>
       </w:r>
-      <w:bookmarkEnd w:id="6"/>
+      <w:bookmarkEnd w:id="8"/>
     </w:p>
     <w:p/>
     <w:p>
       <w:pPr>
         <w:numPr>
           <w:ilvl w:val="0"/>
-          <w:numId w:val="6"/>
+          <w:numId w:val="7"/>
         </w:numPr>
       </w:pPr>
       <w:r>
         <w:rPr/>
-        <w:t xml:space="preserve">Referencia 1 </w:t>
-      </w:r>
-    </w:p>
-    <w:p>
-      <w:pPr>
-        <w:numPr>
-          <w:ilvl w:val="0"/>
-          <w:numId w:val="6"/>
-        </w:numPr>
-      </w:pPr>
-      <w:r>
-        <w:rPr/>
-        <w:t xml:space="preserve">Referencia 2</w:t>
-      </w:r>
-    </w:p>
-    <w:p>
-      <w:pPr>
-        <w:numPr>
-          <w:ilvl w:val="0"/>
-          <w:numId w:val="6"/>
-        </w:numPr>
-      </w:pPr>
-      <w:r>
-        <w:rPr/>
-        <w:t xml:space="preserve">Referencia 3</w:t>
+        <w:t xml:space="preserve">Referencia 1</w:t>
       </w:r>
     </w:p>
     <w:sectPr>
@@ -758,64 +850,172 @@
 <w:comments xmlns:ve="http://schemas.openxmlformats.org/markup-compatibility/2006" xmlns:o="urn:schemas-microsoft-com:office:office" xmlns:r="http://schemas.openxmlformats.org/officeDocument/2006/relationships" xmlns:m="http://schemas.openxmlformats.org/officeDocument/2006/math" xmlns:v="urn:schemas-microsoft-com:vml" xmlns:wp="http://schemas.openxmlformats.org/drawingml/2006/wordprocessingDrawing" xmlns:w10="urn:schemas-microsoft-com:office:word" xmlns:w="http://schemas.openxmlformats.org/wordprocessingml/2006/main" xmlns:wne="http://schemas.microsoft.com/office/word/2006/wordml"/>
 </file>
 
+<file path=word/footer22.xml><?xml version="1.0" encoding="utf-8"?>
+<w:ftr xmlns:ve="http://schemas.openxmlformats.org/markup-compatibility/2006" xmlns:o="urn:schemas-microsoft-com:office:office" xmlns:r="http://schemas.openxmlformats.org/officeDocument/2006/relationships" xmlns:m="http://schemas.openxmlformats.org/officeDocument/2006/math" xmlns:v="urn:schemas-microsoft-com:vml" xmlns:wp="http://schemas.openxmlformats.org/drawingml/2006/wordprocessingDrawing" xmlns:w10="urn:schemas-microsoft-com:office:word" xmlns:w="http://schemas.openxmlformats.org/wordprocessingml/2006/main" xmlns:wne="http://schemas.microsoft.com/office/word/2006/wordml">
+  <w:p>
+    <w:pPr>
+      <w:jc w:val="center"/>
+    </w:pPr>
+    <w:r>
+      <w:fldChar w:fldCharType="begin"/>
+    </w:r>
+    <w:r>
+      <w:instrText xml:space="preserve"> PAGE </w:instrText>
+    </w:r>
+    <w:r>
+      <w:fldChar w:fldCharType="separate"/>
+    </w:r>
+    <w:r>
+      <w:rPr>
+        <w:noProof/>
+      </w:rPr>
+      <w:t>1</w:t>
+    </w:r>
+    <w:r>
+      <w:fldChar w:fldCharType="end"/>
+    </w:r>
+  </w:p>
+</w:ftr>
+</file>
+
+<file path=word/footer7.xml><?xml version="1.0" encoding="utf-8"?>
+<w:ftr xmlns:ve="http://schemas.openxmlformats.org/markup-compatibility/2006" xmlns:o="urn:schemas-microsoft-com:office:office" xmlns:r="http://schemas.openxmlformats.org/officeDocument/2006/relationships" xmlns:m="http://schemas.openxmlformats.org/officeDocument/2006/math" xmlns:v="urn:schemas-microsoft-com:vml" xmlns:wp="http://schemas.openxmlformats.org/drawingml/2006/wordprocessingDrawing" xmlns:w10="urn:schemas-microsoft-com:office:word" xmlns:w="http://schemas.openxmlformats.org/wordprocessingml/2006/main" xmlns:wne="http://schemas.microsoft.com/office/word/2006/wordml">
+  <w:p>
+    <w:pPr>
+      <w:jc w:val="center"/>
+    </w:pPr>
+    <w:r>
+      <w:fldChar w:fldCharType="begin"/>
+    </w:r>
+    <w:r>
+      <w:instrText xml:space="preserve"> PAGE \* roman </w:instrText>
+    </w:r>
+    <w:r>
+      <w:fldChar w:fldCharType="separate"/>
+    </w:r>
+    <w:r>
+      <w:rPr>
+        <w:noProof/>
+      </w:rPr>
+      <w:t>1</w:t>
+    </w:r>
+    <w:r>
+      <w:fldChar w:fldCharType="end"/>
+    </w:r>
+  </w:p>
+</w:ftr>
+</file>
+
 <file path=word/numbering.xml><?xml version="1.0" encoding="utf-8"?>
 <w:numbering xmlns:ve="http://schemas.openxmlformats.org/markup-compatibility/2006" xmlns:o="urn:schemas-microsoft-com:office:office" xmlns:r="http://schemas.openxmlformats.org/officeDocument/2006/relationships" xmlns:m="http://schemas.openxmlformats.org/officeDocument/2006/math" xmlns:v="urn:schemas-microsoft-com:vml" xmlns:wp="http://schemas.openxmlformats.org/drawingml/2006/wordprocessingDrawing" xmlns:w10="urn:schemas-microsoft-com:office:word" xmlns:w="http://schemas.openxmlformats.org/wordprocessingml/2006/main" xmlns:wne="http://schemas.microsoft.com/office/word/2006/wordml">
-  <w:abstractNum w:abstractNumId="6">
-    <w:nsid w:val="9B7188FD"/>
-    <w:multiLevelType w:val="hybridMultilevel"/>
+  <w:abstractNum w:abstractNumId="2">
+    <w:nsid w:val="A7E33CB2"/>
+    <w:multiLevelType w:val="multilevel"/>
     <w:lvl w:ilvl="0">
       <w:start w:val="1"/>
-      <w:numFmt w:val="bullet"/>
+      <w:numFmt w:val="lowerRoman"/>
+      <w:pStyle w:val="Heading1"/>
       <w:suff w:val="tab"/>
-      <w:lvlText w:val=""/>
-      <w:lvlJc w:val="left"/>
-      <w:pPr>
-        <w:tabs>
-          <w:tab w:val="num" w:pos="720"/>
-        </w:tabs>
-        <w:ind w:left="720" w:hanging="360"/>
+      <w:lvlText w:val="%1"/>
+      <w:pPr>
+        <w:tabs>
+          <w:tab w:val="num"/>
+        </w:tabs>
+        <w:ind/>
       </w:pPr>
       <w:rPr>
-        <w:rFonts w:ascii="Symbol" w:hAnsi="Symbol" w:cs="Symbol" w:hint="default"/>
+        <w:rFonts/>
       </w:rPr>
     </w:lvl>
     <w:lvl w:ilvl="1">
       <w:start w:val="1"/>
-      <w:numFmt w:val="bullet"/>
+      <w:numFmt w:val="lowerRoman"/>
+      <w:pStyle w:val="Heading2"/>
       <w:suff w:val="tab"/>
-      <w:lvlText w:val="o"/>
-      <w:lvlJc w:val="left"/>
-      <w:pPr>
-        <w:tabs>
-          <w:tab w:val="num" w:pos="1440"/>
-        </w:tabs>
-        <w:ind w:left="1440" w:hanging="360"/>
+      <w:lvlText w:val="%1.%2"/>
+      <w:pPr>
+        <w:tabs>
+          <w:tab w:val="num"/>
+        </w:tabs>
+        <w:ind/>
       </w:pPr>
       <w:rPr>
-        <w:rFonts w:ascii="Courier New" w:hAnsi="Courier New" w:cs="Courier New" w:hint="default"/>
+        <w:rFonts/>
       </w:rPr>
     </w:lvl>
     <w:lvl w:ilvl="2">
       <w:start w:val="1"/>
-      <w:numFmt w:val="bullet"/>
+      <w:numFmt w:val="lowerRoman"/>
+      <w:pStyle w:val="Heading3"/>
       <w:suff w:val="tab"/>
-      <w:lvlText w:val=""/>
+      <w:lvlText w:val="%1.%2.%3"/>
+      <w:pPr>
+        <w:tabs>
+          <w:tab w:val="num"/>
+        </w:tabs>
+        <w:ind/>
+      </w:pPr>
+      <w:rPr>
+        <w:rFonts/>
+      </w:rPr>
+    </w:lvl>
+  </w:abstractNum>
+  <w:abstractNum w:abstractNumId="7">
+    <w:nsid w:val="F0571C67"/>
+    <w:multiLevelType w:val="multilevel"/>
+    <w:lvl w:ilvl="0">
+      <w:start w:val="1"/>
+      <w:numFmt w:val="decimal"/>
+      <w:suff w:val="tab"/>
+      <w:lvlText w:val="%1."/>
       <w:lvlJc w:val="left"/>
       <w:pPr>
         <w:tabs>
+          <w:tab w:val="num" w:pos="720"/>
+        </w:tabs>
+        <w:ind w:left="720" w:hanging="360"/>
+      </w:pPr>
+      <w:rPr>
+        <w:rFonts/>
+      </w:rPr>
+    </w:lvl>
+    <w:lvl w:ilvl="1">
+      <w:start w:val="1"/>
+      <w:numFmt w:val="lowerLetter"/>
+      <w:suff w:val="tab"/>
+      <w:lvlText w:val="%2."/>
+      <w:lvlJc w:val="left"/>
+      <w:pPr>
+        <w:tabs>
+          <w:tab w:val="num" w:pos="1440"/>
+        </w:tabs>
+        <w:ind w:left="1440" w:hanging="360"/>
+      </w:pPr>
+      <w:rPr>
+        <w:rFonts/>
+      </w:rPr>
+    </w:lvl>
+    <w:lvl w:ilvl="2">
+      <w:start w:val="1"/>
+      <w:numFmt w:val="lowerRoman"/>
+      <w:suff w:val="tab"/>
+      <w:lvlText w:val="%3."/>
+      <w:lvlJc w:val="right"/>
+      <w:pPr>
+        <w:tabs>
           <w:tab w:val="num" w:pos="2160"/>
         </w:tabs>
-        <w:ind w:left="2160" w:hanging="360"/>
+        <w:ind w:left="2160" w:hanging="180"/>
       </w:pPr>
       <w:rPr>
-        <w:rFonts w:ascii="Wingdings" w:hAnsi="Wingdings" w:cs="Wingdings" w:hint="default"/>
+        <w:rFonts/>
       </w:rPr>
     </w:lvl>
     <w:lvl w:ilvl="3">
       <w:start w:val="1"/>
-      <w:numFmt w:val="bullet"/>
+      <w:numFmt w:val="decimal"/>
       <w:suff w:val="tab"/>
-      <w:lvlText w:val=""/>
+      <w:lvlText w:val="%4."/>
       <w:lvlJc w:val="left"/>
       <w:pPr>
         <w:tabs>
@@ -824,14 +1024,14 @@
         <w:ind w:left="2880" w:hanging="360"/>
       </w:pPr>
       <w:rPr>
-        <w:rFonts w:ascii="Symbol" w:hAnsi="Symbol" w:cs="Symbol" w:hint="default"/>
+        <w:rFonts/>
       </w:rPr>
     </w:lvl>
     <w:lvl w:ilvl="4">
       <w:start w:val="1"/>
-      <w:numFmt w:val="bullet"/>
+      <w:numFmt w:val="lowerLetter"/>
       <w:suff w:val="tab"/>
-      <w:lvlText w:val="o"/>
+      <w:lvlText w:val="%5."/>
       <w:lvlJc w:val="left"/>
       <w:pPr>
         <w:tabs>
@@ -840,30 +1040,30 @@
         <w:ind w:left="3600" w:hanging="360"/>
       </w:pPr>
       <w:rPr>
-        <w:rFonts w:ascii="Courier New" w:hAnsi="Courier New" w:cs="Courier New" w:hint="default"/>
+        <w:rFonts/>
       </w:rPr>
     </w:lvl>
     <w:lvl w:ilvl="5">
       <w:start w:val="1"/>
-      <w:numFmt w:val="bullet"/>
+      <w:numFmt w:val="lowerRoman"/>
       <w:suff w:val="tab"/>
-      <w:lvlText w:val=""/>
-      <w:lvlJc w:val="left"/>
+      <w:lvlText w:val="%6."/>
+      <w:lvlJc w:val="right"/>
       <w:pPr>
         <w:tabs>
           <w:tab w:val="num" w:pos="4320"/>
         </w:tabs>
-        <w:ind w:left="4320" w:hanging="360"/>
+        <w:ind w:left="4320" w:hanging="180"/>
       </w:pPr>
       <w:rPr>
-        <w:rFonts w:ascii="Wingdings" w:hAnsi="Wingdings" w:cs="Wingdings" w:hint="default"/>
+        <w:rFonts/>
       </w:rPr>
     </w:lvl>
     <w:lvl w:ilvl="6">
       <w:start w:val="1"/>
-      <w:numFmt w:val="bullet"/>
+      <w:numFmt w:val="decimal"/>
       <w:suff w:val="tab"/>
-      <w:lvlText w:val=""/>
+      <w:lvlText w:val="%7."/>
       <w:lvlJc w:val="left"/>
       <w:pPr>
         <w:tabs>
@@ -872,14 +1072,14 @@
         <w:ind w:left="5040" w:hanging="360"/>
       </w:pPr>
       <w:rPr>
-        <w:rFonts w:ascii="Symbol" w:hAnsi="Symbol" w:cs="Symbol" w:hint="default"/>
+        <w:rFonts/>
       </w:rPr>
     </w:lvl>
     <w:lvl w:ilvl="7">
       <w:start w:val="1"/>
-      <w:numFmt w:val="bullet"/>
+      <w:numFmt w:val="lowerLetter"/>
       <w:suff w:val="tab"/>
-      <w:lvlText w:val="o"/>
+      <w:lvlText w:val="%8."/>
       <w:lvlJc w:val="left"/>
       <w:pPr>
         <w:tabs>
@@ -888,28 +1088,31 @@
         <w:ind w:left="5760" w:hanging="360"/>
       </w:pPr>
       <w:rPr>
-        <w:rFonts w:ascii="Courier New" w:hAnsi="Courier New" w:cs="Courier New" w:hint="default"/>
+        <w:rFonts/>
       </w:rPr>
     </w:lvl>
     <w:lvl w:ilvl="8">
       <w:start w:val="1"/>
-      <w:numFmt w:val="bullet"/>
+      <w:numFmt w:val="lowerRoman"/>
       <w:suff w:val="tab"/>
-      <w:lvlText w:val=""/>
-      <w:lvlJc w:val="left"/>
+      <w:lvlText w:val="%9."/>
+      <w:lvlJc w:val="right"/>
       <w:pPr>
         <w:tabs>
           <w:tab w:val="num" w:pos="6480"/>
         </w:tabs>
-        <w:ind w:left="6480" w:hanging="360"/>
+        <w:ind w:left="6480" w:hanging="180"/>
       </w:pPr>
       <w:rPr>
-        <w:rFonts w:ascii="Wingdings" w:hAnsi="Wingdings" w:cs="Wingdings" w:hint="default"/>
+        <w:rFonts/>
       </w:rPr>
     </w:lvl>
   </w:abstractNum>
-  <w:num w:numId="6">
-    <w:abstractNumId w:val="6"/>
+  <w:num w:numId="2">
+    <w:abstractNumId w:val="2"/>
+  </w:num>
+  <w:num w:numId="7">
+    <w:abstractNumId w:val="7"/>
   </w:num>
 </w:numbering>
 </file>

</xml_diff>

<commit_message>
correccion de diseño y en seccion creación del documento
</commit_message>
<xml_diff>
--- a/public/documentoPrueba.docx
+++ b/public/documentoPrueba.docx
@@ -405,7 +405,7 @@
       <w:pPr/>
       <w:r>
         <w:rPr/>
-        <w:t xml:space="preserve">sdfgsdfgsdfg</w:t>
+        <w:t xml:space="preserve">gfsfgfdg</w:t>
       </w:r>
     </w:p>
     <w:p>
@@ -415,7 +415,7 @@
           <w:pgSz w:orient="portrait" w:w="11905.511811023622" w:h="16837.79527559055"/>
           <w:pgMar w:top="1440" w:right="1440" w:bottom="1440" w:left="1440" w:header="720" w:footer="720" w:gutter="0"/>
           <w:cols w:num="1" w:space="720"/>
-          <w:pgNumType w:start="i"/>
+          <w:pgNumType w:start="1"/>
         </w:sectPr>
       </w:pPr>
     </w:p>
@@ -597,7 +597,7 @@
             <w:sz w:val="22"/>
             <w:szCs w:val="22"/>
           </w:rPr>
-          <w:t>CAPITULO 1. INTRODUCCIÓN</w:t>
+          <w:t>CAPITULO 1. DFSSFSD</w:t>
         </w:r>
         <w:r>
           <w:tab/>
@@ -618,8 +618,67 @@
         <w:tabs>
           <w:tab w:val="right" w:leader="dot" w:pos="9062"/>
         </w:tabs>
+        <w:ind w:left="200"/>
       </w:pPr>
       <w:hyperlink w:anchor="_Toc7" w:history="1">
+        <w:r>
+          <w:rPr>
+            <w:rFonts w:ascii="Times New Roman " w:hAnsi="Times New Roman " w:eastAsia="Times New Roman " w:cs="Times New Roman "/>
+            <w:sz w:val="22"/>
+            <w:szCs w:val="22"/>
+          </w:rPr>
+          <w:t>1.1 (Sin tema)</w:t>
+        </w:r>
+        <w:r>
+          <w:tab/>
+        </w:r>
+        <w:r>
+          <w:fldChar w:fldCharType="begin"/>
+        </w:r>
+        <w:r>
+          <w:instrText xml:space="preserve">PAGEREF _Toc7 \h</w:instrText>
+        </w:r>
+        <w:r>
+          <w:fldChar w:fldCharType="end"/>
+        </w:r>
+      </w:hyperlink>
+    </w:p>
+    <w:p>
+      <w:pPr>
+        <w:tabs>
+          <w:tab w:val="right" w:leader="dot" w:pos="9062"/>
+        </w:tabs>
+      </w:pPr>
+      <w:hyperlink w:anchor="_Toc8" w:history="1">
+        <w:r>
+          <w:rPr>
+            <w:rFonts w:ascii="Times New Roman " w:hAnsi="Times New Roman " w:eastAsia="Times New Roman " w:cs="Times New Roman "/>
+            <w:sz w:val="22"/>
+            <w:szCs w:val="22"/>
+          </w:rPr>
+          <w:t>CAPITULO 2. DZFGDSFGDZ</w:t>
+        </w:r>
+        <w:r>
+          <w:tab/>
+        </w:r>
+        <w:r>
+          <w:fldChar w:fldCharType="begin"/>
+        </w:r>
+        <w:r>
+          <w:instrText xml:space="preserve">PAGEREF _Toc8 \h</w:instrText>
+        </w:r>
+        <w:r>
+          <w:fldChar w:fldCharType="end"/>
+        </w:r>
+      </w:hyperlink>
+    </w:p>
+    <w:p>
+      <w:pPr>
+        <w:tabs>
+          <w:tab w:val="right" w:leader="dot" w:pos="9062"/>
+        </w:tabs>
+      </w:pPr>
+      <w:hyperlink w:anchor="_Toc9" w:history="1">
         <w:r>
           <w:rPr>
             <w:rFonts w:ascii="Times New Roman " w:hAnsi="Times New Roman " w:eastAsia="Times New Roman " w:cs="Times New Roman "/>
@@ -635,7 +694,7 @@
           <w:fldChar w:fldCharType="begin"/>
         </w:r>
         <w:r>
-          <w:instrText xml:space="preserve">PAGEREF _Toc7 \h</w:instrText>
+          <w:instrText xml:space="preserve">PAGEREF _Toc9 \h</w:instrText>
         </w:r>
         <w:r>
           <w:fldChar w:fldCharType="end"/>
@@ -648,7 +707,7 @@
           <w:tab w:val="right" w:leader="dot" w:pos="9062"/>
         </w:tabs>
       </w:pPr>
-      <w:hyperlink w:anchor="_Toc8" w:history="1">
+      <w:hyperlink w:anchor="_Toc10" w:history="1">
         <w:r>
           <w:rPr>
             <w:rFonts w:ascii="Times New Roman " w:hAnsi="Times New Roman " w:eastAsia="Times New Roman " w:cs="Times New Roman "/>
@@ -664,7 +723,7 @@
           <w:fldChar w:fldCharType="begin"/>
         </w:r>
         <w:r>
-          <w:instrText xml:space="preserve">PAGEREF _Toc8 \h</w:instrText>
+          <w:instrText xml:space="preserve">PAGEREF _Toc10 \h</w:instrText>
         </w:r>
         <w:r>
           <w:fldChar w:fldCharType="end"/>
@@ -772,10 +831,23 @@
       </w:pPr>
       <w:bookmarkStart w:id="6" w:name="_Toc6"/>
       <w:r>
-        <w:t>CAPITULO 1. INTRODUCCIÓN</w:t>
+        <w:t>CAPITULO 1. DFSSFSD</w:t>
       </w:r>
       <w:bookmarkEnd w:id="6"/>
     </w:p>
+    <w:p/>
+    <w:p>
+      <w:pPr>
+        <w:pStyle w:val="Heading2"/>
+      </w:pPr>
+      <w:bookmarkStart w:id="7" w:name="_Toc7"/>
+      <w:r>
+        <w:t>1.1 (Sin tema)</w:t>
+      </w:r>
+      <w:bookmarkEnd w:id="7"/>
+    </w:p>
+    <w:p/>
+    <w:p/>
     <w:p>
       <w:pPr>
         <w:sectPr>
@@ -791,19 +863,11 @@
       <w:pPr>
         <w:pStyle w:val="Heading1"/>
       </w:pPr>
-      <w:bookmarkStart w:id="7" w:name="_Toc7"/>
-      <w:r>
-        <w:t>GLOSARIO</w:t>
-      </w:r>
-      <w:bookmarkEnd w:id="7"/>
-    </w:p>
-    <w:p/>
-    <w:p>
-      <w:pPr/>
-      <w:r>
-        <w:rPr/>
-        <w:t xml:space="preserve">Prueba de glosario</w:t>
-      </w:r>
+      <w:bookmarkStart w:id="8" w:name="_Toc8"/>
+      <w:r>
+        <w:t>CAPITULO 2. DZFGDSFGDZ</w:t>
+      </w:r>
+      <w:bookmarkEnd w:id="8"/>
     </w:p>
     <w:p>
       <w:pPr>
@@ -818,18 +882,45 @@
       <w:pPr>
         <w:pStyle w:val="Heading1"/>
       </w:pPr>
-      <w:bookmarkStart w:id="8" w:name="_Toc8"/>
+      <w:bookmarkStart w:id="9" w:name="_Toc9"/>
+      <w:r>
+        <w:t>GLOSARIO</w:t>
+      </w:r>
+      <w:bookmarkEnd w:id="9"/>
+    </w:p>
+    <w:p/>
+    <w:p>
+      <w:pPr/>
+      <w:r>
+        <w:rPr/>
+        <w:t xml:space="preserve">Prueba de glosario</w:t>
+      </w:r>
+    </w:p>
+    <w:p>
+      <w:pPr>
+        <w:sectPr>
+          <w:pgSz w:orient="portrait" w:w="11905.511811023622" w:h="16837.79527559055"/>
+          <w:pgMar w:top="1417.3228346456694" w:right="1417.3228346456694" w:bottom="1417.3228346456694" w:left="1417.3228346456694" w:header="720" w:footer="720" w:gutter="0"/>
+          <w:cols w:num="1" w:space="720"/>
+        </w:sectPr>
+      </w:pPr>
+    </w:p>
+    <w:p>
+      <w:pPr>
+        <w:pStyle w:val="Heading1"/>
+      </w:pPr>
+      <w:bookmarkStart w:id="10" w:name="_Toc10"/>
       <w:r>
         <w:t>REFERENCIAS</w:t>
       </w:r>
-      <w:bookmarkEnd w:id="8"/>
+      <w:bookmarkEnd w:id="10"/>
     </w:p>
     <w:p/>
     <w:p>
       <w:pPr>
         <w:numPr>
           <w:ilvl w:val="0"/>
-          <w:numId w:val="7"/>
+          <w:numId w:val="6"/>
         </w:numPr>
       </w:pPr>
       <w:r>
@@ -908,60 +999,8 @@
 
 <file path=word/numbering.xml><?xml version="1.0" encoding="utf-8"?>
 <w:numbering xmlns:ve="http://schemas.openxmlformats.org/markup-compatibility/2006" xmlns:o="urn:schemas-microsoft-com:office:office" xmlns:r="http://schemas.openxmlformats.org/officeDocument/2006/relationships" xmlns:m="http://schemas.openxmlformats.org/officeDocument/2006/math" xmlns:v="urn:schemas-microsoft-com:vml" xmlns:wp="http://schemas.openxmlformats.org/drawingml/2006/wordprocessingDrawing" xmlns:w10="urn:schemas-microsoft-com:office:word" xmlns:w="http://schemas.openxmlformats.org/wordprocessingml/2006/main" xmlns:wne="http://schemas.microsoft.com/office/word/2006/wordml">
-  <w:abstractNum w:abstractNumId="2">
-    <w:nsid w:val="A7E33CB2"/>
-    <w:multiLevelType w:val="multilevel"/>
-    <w:lvl w:ilvl="0">
-      <w:start w:val="1"/>
-      <w:numFmt w:val="lowerRoman"/>
-      <w:pStyle w:val="Heading1"/>
-      <w:suff w:val="tab"/>
-      <w:lvlText w:val="%1"/>
-      <w:pPr>
-        <w:tabs>
-          <w:tab w:val="num"/>
-        </w:tabs>
-        <w:ind/>
-      </w:pPr>
-      <w:rPr>
-        <w:rFonts/>
-      </w:rPr>
-    </w:lvl>
-    <w:lvl w:ilvl="1">
-      <w:start w:val="1"/>
-      <w:numFmt w:val="lowerRoman"/>
-      <w:pStyle w:val="Heading2"/>
-      <w:suff w:val="tab"/>
-      <w:lvlText w:val="%1.%2"/>
-      <w:pPr>
-        <w:tabs>
-          <w:tab w:val="num"/>
-        </w:tabs>
-        <w:ind/>
-      </w:pPr>
-      <w:rPr>
-        <w:rFonts/>
-      </w:rPr>
-    </w:lvl>
-    <w:lvl w:ilvl="2">
-      <w:start w:val="1"/>
-      <w:numFmt w:val="lowerRoman"/>
-      <w:pStyle w:val="Heading3"/>
-      <w:suff w:val="tab"/>
-      <w:lvlText w:val="%1.%2.%3"/>
-      <w:pPr>
-        <w:tabs>
-          <w:tab w:val="num"/>
-        </w:tabs>
-        <w:ind/>
-      </w:pPr>
-      <w:rPr>
-        <w:rFonts/>
-      </w:rPr>
-    </w:lvl>
-  </w:abstractNum>
-  <w:abstractNum w:abstractNumId="7">
-    <w:nsid w:val="F0571C67"/>
+  <w:abstractNum w:abstractNumId="6">
+    <w:nsid w:val="340AE6E2"/>
     <w:multiLevelType w:val="multilevel"/>
     <w:lvl w:ilvl="0">
       <w:start w:val="1"/>
@@ -1108,11 +1147,8 @@
       </w:rPr>
     </w:lvl>
   </w:abstractNum>
-  <w:num w:numId="2">
-    <w:abstractNumId w:val="2"/>
-  </w:num>
-  <w:num w:numId="7">
-    <w:abstractNumId w:val="7"/>
+  <w:num w:numId="6">
+    <w:abstractNumId w:val="6"/>
   </w:num>
 </w:numbering>
 </file>

</xml_diff>

<commit_message>
Creación de middleware y correccion en la seccion de creación de documento
</commit_message>
<xml_diff>
--- a/public/documentoPrueba.docx
+++ b/public/documentoPrueba.docx
@@ -405,7 +405,7 @@
       <w:pPr/>
       <w:r>
         <w:rPr/>
-        <w:t xml:space="preserve">gfsfgfdg</w:t>
+        <w:t xml:space="preserve">Prueba de resumen</w:t>
       </w:r>
     </w:p>
     <w:p>
@@ -597,7 +597,7 @@
             <w:sz w:val="22"/>
             <w:szCs w:val="22"/>
           </w:rPr>
-          <w:t>CAPITULO 1. DFSSFSD</w:t>
+          <w:t>CAPITULO 1. MARCO TEORICO</w:t>
         </w:r>
         <w:r>
           <w:tab/>
@@ -618,7 +618,6 @@
         <w:tabs>
           <w:tab w:val="right" w:leader="dot" w:pos="9062"/>
         </w:tabs>
-        <w:ind w:left="200"/>
       </w:pPr>
       <w:hyperlink w:anchor="_Toc7" w:history="1">
         <w:r>
@@ -627,7 +626,7 @@
             <w:sz w:val="22"/>
             <w:szCs w:val="22"/>
           </w:rPr>
-          <w:t>1.1 (Sin tema)</w:t>
+          <w:t>CAPITULO 2. INTRODUCCIÓN</w:t>
         </w:r>
         <w:r>
           <w:tab/>
@@ -648,6 +647,7 @@
         <w:tabs>
           <w:tab w:val="right" w:leader="dot" w:pos="9062"/>
         </w:tabs>
+        <w:ind w:left="200"/>
       </w:pPr>
       <w:hyperlink w:anchor="_Toc8" w:history="1">
         <w:r>
@@ -656,7 +656,7 @@
             <w:sz w:val="22"/>
             <w:szCs w:val="22"/>
           </w:rPr>
-          <w:t>CAPITULO 2. DZFGDSFGDZ</w:t>
+          <w:t>2.1 (Sin tema)</w:t>
         </w:r>
         <w:r>
           <w:tab/>
@@ -759,7 +759,7 @@
       <w:pPr/>
       <w:r>
         <w:rPr/>
-        <w:t xml:space="preserve">Prueba de siglas 2</w:t>
+        <w:t xml:space="preserve">Prueba de siglas 7</w:t>
       </w:r>
     </w:p>
     <w:p>
@@ -786,7 +786,7 @@
       <w:pPr/>
       <w:r>
         <w:rPr/>
-        <w:t xml:space="preserve">Prueba de abreviatura</w:t>
+        <w:t xml:space="preserve">Prueba de abreviatura 2</w:t>
       </w:r>
     </w:p>
     <w:p>
@@ -813,7 +813,7 @@
       <w:pPr/>
       <w:r>
         <w:rPr/>
-        <w:t xml:space="preserve">Prueba de nomenclatura 2</w:t>
+        <w:t xml:space="preserve">Prueba de nomenclatura 4</w:t>
       </w:r>
     </w:p>
     <w:p>
@@ -831,23 +831,10 @@
       </w:pPr>
       <w:bookmarkStart w:id="6" w:name="_Toc6"/>
       <w:r>
-        <w:t>CAPITULO 1. DFSSFSD</w:t>
+        <w:t>CAPITULO 1. MARCO TEORICO</w:t>
       </w:r>
       <w:bookmarkEnd w:id="6"/>
     </w:p>
-    <w:p/>
-    <w:p>
-      <w:pPr>
-        <w:pStyle w:val="Heading2"/>
-      </w:pPr>
-      <w:bookmarkStart w:id="7" w:name="_Toc7"/>
-      <w:r>
-        <w:t>1.1 (Sin tema)</w:t>
-      </w:r>
-      <w:bookmarkEnd w:id="7"/>
-    </w:p>
-    <w:p/>
-    <w:p/>
     <w:p>
       <w:pPr>
         <w:sectPr>
@@ -863,12 +850,25 @@
       <w:pPr>
         <w:pStyle w:val="Heading1"/>
       </w:pPr>
+      <w:bookmarkStart w:id="7" w:name="_Toc7"/>
+      <w:r>
+        <w:t>CAPITULO 2. INTRODUCCIÓN</w:t>
+      </w:r>
+      <w:bookmarkEnd w:id="7"/>
+    </w:p>
+    <w:p/>
+    <w:p>
+      <w:pPr>
+        <w:pStyle w:val="Heading2"/>
+      </w:pPr>
       <w:bookmarkStart w:id="8" w:name="_Toc8"/>
       <w:r>
-        <w:t>CAPITULO 2. DZFGDSFGDZ</w:t>
+        <w:t>2.1 (Sin tema)</w:t>
       </w:r>
       <w:bookmarkEnd w:id="8"/>
     </w:p>
+    <w:p/>
+    <w:p/>
     <w:p>
       <w:pPr>
         <w:sectPr>
@@ -1000,7 +1000,7 @@
 <file path=word/numbering.xml><?xml version="1.0" encoding="utf-8"?>
 <w:numbering xmlns:ve="http://schemas.openxmlformats.org/markup-compatibility/2006" xmlns:o="urn:schemas-microsoft-com:office:office" xmlns:r="http://schemas.openxmlformats.org/officeDocument/2006/relationships" xmlns:m="http://schemas.openxmlformats.org/officeDocument/2006/math" xmlns:v="urn:schemas-microsoft-com:vml" xmlns:wp="http://schemas.openxmlformats.org/drawingml/2006/wordprocessingDrawing" xmlns:w10="urn:schemas-microsoft-com:office:word" xmlns:w="http://schemas.openxmlformats.org/wordprocessingml/2006/main" xmlns:wne="http://schemas.microsoft.com/office/word/2006/wordml">
   <w:abstractNum w:abstractNumId="6">
-    <w:nsid w:val="340AE6E2"/>
+    <w:nsid w:val="12172166"/>
     <w:multiLevelType w:val="multilevel"/>
     <w:lvl w:ilvl="0">
       <w:start w:val="1"/>

</xml_diff>